<commit_message>
Use/Test Case for Grade & Yearsem
</commit_message>
<xml_diff>
--- a/docs/Sprint 1/Software Artifacts for Sprint 1.docx
+++ b/docs/Sprint 1/Software Artifacts for Sprint 1.docx
@@ -72,51 +72,7 @@
           <w:szCs w:val="23"/>
           <w:u w:val="single"/>
         </w:rPr>
-        <w:t xml:space="preserve">As an adviser, </w:t>
-      </w:r>
-      <w:proofErr w:type="spellStart"/>
-      <w:r>
-        <w:rPr>
-          <w:rFonts w:ascii="Cambria" w:eastAsia="Times New Roman" w:hAnsi="Cambria" w:cs="Times New Roman"/>
-          <w:color w:val="000000"/>
-          <w:sz w:val="23"/>
-          <w:szCs w:val="23"/>
-          <w:u w:val="single"/>
-        </w:rPr>
-        <w:t>i</w:t>
-      </w:r>
-      <w:proofErr w:type="spellEnd"/>
-      <w:r>
-        <w:rPr>
-          <w:rFonts w:ascii="Cambria" w:eastAsia="Times New Roman" w:hAnsi="Cambria" w:cs="Times New Roman"/>
-          <w:color w:val="000000"/>
-          <w:sz w:val="23"/>
-          <w:szCs w:val="23"/>
-          <w:u w:val="single"/>
-        </w:rPr>
-        <w:t xml:space="preserve"> can search student so that </w:t>
-      </w:r>
-      <w:proofErr w:type="spellStart"/>
-      <w:r>
-        <w:rPr>
-          <w:rFonts w:ascii="Cambria" w:eastAsia="Times New Roman" w:hAnsi="Cambria" w:cs="Times New Roman"/>
-          <w:color w:val="000000"/>
-          <w:sz w:val="23"/>
-          <w:szCs w:val="23"/>
-          <w:u w:val="single"/>
-        </w:rPr>
-        <w:t>i</w:t>
-      </w:r>
-      <w:proofErr w:type="spellEnd"/>
-      <w:r>
-        <w:rPr>
-          <w:rFonts w:ascii="Cambria" w:eastAsia="Times New Roman" w:hAnsi="Cambria" w:cs="Times New Roman"/>
-          <w:color w:val="000000"/>
-          <w:sz w:val="23"/>
-          <w:szCs w:val="23"/>
-          <w:u w:val="single"/>
-        </w:rPr>
-        <w:t xml:space="preserve"> will know if the student is enrolled or not.</w:t>
+        <w:t>As an adviser, i can search student so that i will know if the student is enrolled or not.</w:t>
       </w:r>
     </w:p>
     <w:p>
@@ -207,29 +163,7 @@
           <w:szCs w:val="23"/>
           <w:u w:val="single"/>
         </w:rPr>
-        <w:t xml:space="preserve">As an adviser, </w:t>
-      </w:r>
-      <w:proofErr w:type="spellStart"/>
-      <w:r>
-        <w:rPr>
-          <w:rFonts w:ascii="Cambria" w:eastAsia="Times New Roman" w:hAnsi="Cambria" w:cs="Times New Roman"/>
-          <w:color w:val="000000"/>
-          <w:sz w:val="23"/>
-          <w:szCs w:val="23"/>
-          <w:u w:val="single"/>
-        </w:rPr>
-        <w:t>i</w:t>
-      </w:r>
-      <w:proofErr w:type="spellEnd"/>
-      <w:r>
-        <w:rPr>
-          <w:rFonts w:ascii="Cambria" w:eastAsia="Times New Roman" w:hAnsi="Cambria" w:cs="Times New Roman"/>
-          <w:color w:val="000000"/>
-          <w:sz w:val="23"/>
-          <w:szCs w:val="23"/>
-          <w:u w:val="single"/>
-        </w:rPr>
-        <w:t xml:space="preserve"> can add a subject to the system so that the student can enroll.</w:t>
+        <w:t>As an adviser, i can add a subject to the system so that the student can enroll.</w:t>
       </w:r>
     </w:p>
     <w:p>
@@ -302,51 +236,7 @@
           <w:szCs w:val="23"/>
           <w:u w:val="single"/>
         </w:rPr>
-        <w:t xml:space="preserve">As an adviser, </w:t>
-      </w:r>
-      <w:proofErr w:type="spellStart"/>
-      <w:r>
-        <w:rPr>
-          <w:rFonts w:ascii="Cambria" w:eastAsia="Times New Roman" w:hAnsi="Cambria" w:cs="Times New Roman"/>
-          <w:color w:val="000000"/>
-          <w:sz w:val="23"/>
-          <w:szCs w:val="23"/>
-          <w:u w:val="single"/>
-        </w:rPr>
-        <w:t>i</w:t>
-      </w:r>
-      <w:proofErr w:type="spellEnd"/>
-      <w:r>
-        <w:rPr>
-          <w:rFonts w:ascii="Cambria" w:eastAsia="Times New Roman" w:hAnsi="Cambria" w:cs="Times New Roman"/>
-          <w:color w:val="000000"/>
-          <w:sz w:val="23"/>
-          <w:szCs w:val="23"/>
-          <w:u w:val="single"/>
-        </w:rPr>
-        <w:t xml:space="preserve"> can add a student so that </w:t>
-      </w:r>
-      <w:proofErr w:type="spellStart"/>
-      <w:r>
-        <w:rPr>
-          <w:rFonts w:ascii="Cambria" w:eastAsia="Times New Roman" w:hAnsi="Cambria" w:cs="Times New Roman"/>
-          <w:color w:val="000000"/>
-          <w:sz w:val="23"/>
-          <w:szCs w:val="23"/>
-          <w:u w:val="single"/>
-        </w:rPr>
-        <w:t>i</w:t>
-      </w:r>
-      <w:proofErr w:type="spellEnd"/>
-      <w:r>
-        <w:rPr>
-          <w:rFonts w:ascii="Cambria" w:eastAsia="Times New Roman" w:hAnsi="Cambria" w:cs="Times New Roman"/>
-          <w:color w:val="000000"/>
-          <w:sz w:val="23"/>
-          <w:szCs w:val="23"/>
-          <w:u w:val="single"/>
-        </w:rPr>
-        <w:t xml:space="preserve"> can enroll a student to the program</w:t>
+        <w:t>As an adviser, i can add a student so that i can enroll a student to the program</w:t>
       </w:r>
       <w:r>
         <w:rPr>
@@ -425,51 +315,7 @@
           <w:szCs w:val="23"/>
           <w:u w:val="single"/>
         </w:rPr>
-        <w:t xml:space="preserve">As an adviser, </w:t>
-      </w:r>
-      <w:proofErr w:type="spellStart"/>
-      <w:r>
-        <w:rPr>
-          <w:rFonts w:ascii="Cambria" w:eastAsia="Times New Roman" w:hAnsi="Cambria" w:cs="Times New Roman"/>
-          <w:color w:val="000000"/>
-          <w:sz w:val="23"/>
-          <w:szCs w:val="23"/>
-          <w:u w:val="single"/>
-        </w:rPr>
-        <w:t>i</w:t>
-      </w:r>
-      <w:proofErr w:type="spellEnd"/>
-      <w:r>
-        <w:rPr>
-          <w:rFonts w:ascii="Cambria" w:eastAsia="Times New Roman" w:hAnsi="Cambria" w:cs="Times New Roman"/>
-          <w:color w:val="000000"/>
-          <w:sz w:val="23"/>
-          <w:szCs w:val="23"/>
-          <w:u w:val="single"/>
-        </w:rPr>
-        <w:t xml:space="preserve"> can put grade to the subject so that </w:t>
-      </w:r>
-      <w:proofErr w:type="spellStart"/>
-      <w:r>
-        <w:rPr>
-          <w:rFonts w:ascii="Cambria" w:eastAsia="Times New Roman" w:hAnsi="Cambria" w:cs="Times New Roman"/>
-          <w:color w:val="000000"/>
-          <w:sz w:val="23"/>
-          <w:szCs w:val="23"/>
-          <w:u w:val="single"/>
-        </w:rPr>
-        <w:t>i</w:t>
-      </w:r>
-      <w:proofErr w:type="spellEnd"/>
-      <w:r>
-        <w:rPr>
-          <w:rFonts w:ascii="Cambria" w:eastAsia="Times New Roman" w:hAnsi="Cambria" w:cs="Times New Roman"/>
-          <w:color w:val="000000"/>
-          <w:sz w:val="23"/>
-          <w:szCs w:val="23"/>
-          <w:u w:val="single"/>
-        </w:rPr>
-        <w:t xml:space="preserve"> can assess him/her.</w:t>
+        <w:t>As an adviser, i can put grade to the subject so that i can assess him/her.</w:t>
       </w:r>
       <w:r>
         <w:rPr>
@@ -530,51 +376,7 @@
           <w:szCs w:val="23"/>
           <w:u w:val="single"/>
         </w:rPr>
-        <w:t xml:space="preserve">As an adviser, </w:t>
-      </w:r>
-      <w:proofErr w:type="spellStart"/>
-      <w:r>
-        <w:rPr>
-          <w:rFonts w:ascii="Cambria" w:eastAsia="Times New Roman" w:hAnsi="Cambria" w:cs="Times New Roman"/>
-          <w:color w:val="000000"/>
-          <w:sz w:val="23"/>
-          <w:szCs w:val="23"/>
-          <w:u w:val="single"/>
-        </w:rPr>
-        <w:t>i</w:t>
-      </w:r>
-      <w:proofErr w:type="spellEnd"/>
-      <w:r>
-        <w:rPr>
-          <w:rFonts w:ascii="Cambria" w:eastAsia="Times New Roman" w:hAnsi="Cambria" w:cs="Times New Roman"/>
-          <w:color w:val="000000"/>
-          <w:sz w:val="23"/>
-          <w:szCs w:val="23"/>
-          <w:u w:val="single"/>
-        </w:rPr>
-        <w:t xml:space="preserve"> can update a student so that </w:t>
-      </w:r>
-      <w:proofErr w:type="spellStart"/>
-      <w:r>
-        <w:rPr>
-          <w:rFonts w:ascii="Cambria" w:eastAsia="Times New Roman" w:hAnsi="Cambria" w:cs="Times New Roman"/>
-          <w:color w:val="000000"/>
-          <w:sz w:val="23"/>
-          <w:szCs w:val="23"/>
-          <w:u w:val="single"/>
-        </w:rPr>
-        <w:t>i</w:t>
-      </w:r>
-      <w:proofErr w:type="spellEnd"/>
-      <w:r>
-        <w:rPr>
-          <w:rFonts w:ascii="Cambria" w:eastAsia="Times New Roman" w:hAnsi="Cambria" w:cs="Times New Roman"/>
-          <w:color w:val="000000"/>
-          <w:sz w:val="23"/>
-          <w:szCs w:val="23"/>
-          <w:u w:val="single"/>
-        </w:rPr>
-        <w:t xml:space="preserve"> can know the no. of units he/she can take for the semester.</w:t>
+        <w:t>As an adviser, i can update a student so that i can know the no. of units he/she can take for the semester.</w:t>
       </w:r>
     </w:p>
     <w:p>
@@ -656,51 +458,7 @@
           <w:szCs w:val="23"/>
           <w:u w:val="single"/>
         </w:rPr>
-        <w:t xml:space="preserve">As an adviser, </w:t>
-      </w:r>
-      <w:proofErr w:type="spellStart"/>
-      <w:r>
-        <w:rPr>
-          <w:rFonts w:ascii="Cambria" w:eastAsia="Times New Roman" w:hAnsi="Cambria" w:cs="Times New Roman"/>
-          <w:color w:val="000000"/>
-          <w:sz w:val="23"/>
-          <w:szCs w:val="23"/>
-          <w:u w:val="single"/>
-        </w:rPr>
-        <w:t>i</w:t>
-      </w:r>
-      <w:proofErr w:type="spellEnd"/>
-      <w:r>
-        <w:rPr>
-          <w:rFonts w:ascii="Cambria" w:eastAsia="Times New Roman" w:hAnsi="Cambria" w:cs="Times New Roman"/>
-          <w:color w:val="000000"/>
-          <w:sz w:val="23"/>
-          <w:szCs w:val="23"/>
-          <w:u w:val="single"/>
-        </w:rPr>
-        <w:t xml:space="preserve"> can search a subject so that </w:t>
-      </w:r>
-      <w:proofErr w:type="spellStart"/>
-      <w:r>
-        <w:rPr>
-          <w:rFonts w:ascii="Cambria" w:eastAsia="Times New Roman" w:hAnsi="Cambria" w:cs="Times New Roman"/>
-          <w:color w:val="000000"/>
-          <w:sz w:val="23"/>
-          <w:szCs w:val="23"/>
-          <w:u w:val="single"/>
-        </w:rPr>
-        <w:t>i</w:t>
-      </w:r>
-      <w:proofErr w:type="spellEnd"/>
-      <w:r>
-        <w:rPr>
-          <w:rFonts w:ascii="Cambria" w:eastAsia="Times New Roman" w:hAnsi="Cambria" w:cs="Times New Roman"/>
-          <w:color w:val="000000"/>
-          <w:sz w:val="23"/>
-          <w:szCs w:val="23"/>
-          <w:u w:val="single"/>
-        </w:rPr>
-        <w:t xml:space="preserve"> will know if the student is enrolled in a particular subject.</w:t>
+        <w:t>As an adviser, i can search a subject so that i will know if the student is enrolled in a particular subject.</w:t>
       </w:r>
     </w:p>
     <w:p>
@@ -765,29 +523,7 @@
           <w:szCs w:val="23"/>
           <w:u w:val="single"/>
         </w:rPr>
-        <w:t xml:space="preserve">As a student, </w:t>
-      </w:r>
-      <w:proofErr w:type="spellStart"/>
-      <w:r>
-        <w:rPr>
-          <w:rFonts w:ascii="Cambria" w:eastAsia="Times New Roman" w:hAnsi="Cambria" w:cs="Times New Roman"/>
-          <w:color w:val="000000"/>
-          <w:sz w:val="23"/>
-          <w:szCs w:val="23"/>
-          <w:u w:val="single"/>
-        </w:rPr>
-        <w:t>i</w:t>
-      </w:r>
-      <w:proofErr w:type="spellEnd"/>
-      <w:r>
-        <w:rPr>
-          <w:rFonts w:ascii="Cambria" w:eastAsia="Times New Roman" w:hAnsi="Cambria" w:cs="Times New Roman"/>
-          <w:color w:val="000000"/>
-          <w:sz w:val="23"/>
-          <w:szCs w:val="23"/>
-          <w:u w:val="single"/>
-        </w:rPr>
-        <w:t xml:space="preserve"> can view my Student page so that I will know the subjects I am enrolled and its schedules.</w:t>
+        <w:t>As a student, i can view my Student page so that I will know the subjects I am enrolled and its schedules.</w:t>
       </w:r>
     </w:p>
     <w:p>
@@ -871,29 +607,7 @@
           <w:szCs w:val="23"/>
           <w:u w:val="single"/>
         </w:rPr>
-        <w:t xml:space="preserve">As an adviser, </w:t>
-      </w:r>
-      <w:proofErr w:type="spellStart"/>
-      <w:r>
-        <w:rPr>
-          <w:rFonts w:ascii="Cambria" w:eastAsia="Times New Roman" w:hAnsi="Cambria" w:cs="Times New Roman"/>
-          <w:color w:val="000000"/>
-          <w:sz w:val="23"/>
-          <w:szCs w:val="23"/>
-          <w:u w:val="single"/>
-        </w:rPr>
-        <w:t>i</w:t>
-      </w:r>
-      <w:proofErr w:type="spellEnd"/>
-      <w:r>
-        <w:rPr>
-          <w:rFonts w:ascii="Cambria" w:eastAsia="Times New Roman" w:hAnsi="Cambria" w:cs="Times New Roman"/>
-          <w:color w:val="000000"/>
-          <w:sz w:val="23"/>
-          <w:szCs w:val="23"/>
-          <w:u w:val="single"/>
-        </w:rPr>
-        <w:t xml:space="preserve"> can print the COR of the student so that he/she will have a hard copy he/she can carry. </w:t>
+        <w:t xml:space="preserve">As an adviser, i can print the COR of the student so that he/she will have a hard copy he/she can carry. </w:t>
       </w:r>
     </w:p>
     <w:p>
@@ -2066,8 +1780,6 @@
           <w:rFonts w:asciiTheme="majorHAnsi" w:eastAsia="Times New Roman" w:hAnsiTheme="majorHAnsi" w:cs="Times New Roman"/>
         </w:rPr>
       </w:pPr>
-      <w:bookmarkStart w:id="0" w:name="_GoBack"/>
-      <w:bookmarkEnd w:id="0"/>
       <w:r>
         <w:rPr>
           <w:rFonts w:asciiTheme="majorHAnsi" w:eastAsia="Times New Roman" w:hAnsiTheme="majorHAnsi" w:cs="Times New Roman"/>
@@ -4825,14 +4537,9 @@
     </w:p>
     <w:p>
       <w:pPr>
-        <w:spacing w:after="0" w:line="240" w:lineRule="auto"/>
-        <w:rPr>
-          <w:rFonts w:asciiTheme="majorHAnsi" w:eastAsia="Times New Roman" w:hAnsiTheme="majorHAnsi" w:cs="Times New Roman"/>
-          <w:b/>
-          <w:bCs/>
-          <w:iCs/>
-          <w:color w:val="000000"/>
-          <w:u w:val="single"/>
+        <w:rPr>
+          <w:rFonts w:asciiTheme="majorHAnsi" w:eastAsia="Times New Roman" w:hAnsiTheme="majorHAnsi" w:cs="Times New Roman"/>
+          <w:color w:val="000000"/>
         </w:rPr>
       </w:pPr>
       <w:r>
@@ -5821,6 +5528,2900 @@
         </w:rPr>
         <w:br/>
       </w:r>
+    </w:p>
+    <w:p>
+      <w:pPr>
+        <w:rPr>
+          <w:rFonts w:asciiTheme="majorHAnsi" w:hAnsiTheme="majorHAnsi"/>
+        </w:rPr>
+      </w:pPr>
+    </w:p>
+    <w:p>
+      <w:pPr>
+        <w:rPr>
+          <w:rFonts w:asciiTheme="majorHAnsi" w:hAnsiTheme="majorHAnsi"/>
+        </w:rPr>
+      </w:pPr>
+    </w:p>
+    <w:p>
+      <w:pPr>
+        <w:rPr>
+          <w:rFonts w:asciiTheme="majorHAnsi" w:hAnsiTheme="majorHAnsi"/>
+        </w:rPr>
+      </w:pPr>
+    </w:p>
+    <w:p>
+      <w:pPr>
+        <w:rPr>
+          <w:rFonts w:asciiTheme="majorHAnsi" w:hAnsiTheme="majorHAnsi"/>
+        </w:rPr>
+      </w:pPr>
+    </w:p>
+    <w:p>
+      <w:pPr>
+        <w:spacing w:after="0" w:line="240" w:lineRule="auto"/>
+        <w:rPr>
+          <w:rFonts w:ascii="Times New Roman" w:eastAsia="Times New Roman" w:hAnsi="Times New Roman" w:cs="Times New Roman"/>
+          <w:sz w:val="24"/>
+          <w:szCs w:val="24"/>
+        </w:rPr>
+      </w:pPr>
+      <w:r>
+        <w:rPr>
+          <w:rFonts w:ascii="Cambria" w:eastAsia="Times New Roman" w:hAnsi="Cambria" w:cs="Times New Roman"/>
+          <w:b/>
+          <w:bCs/>
+          <w:color w:val="000000"/>
+          <w:sz w:val="23"/>
+          <w:szCs w:val="23"/>
+          <w:highlight w:val="yellow"/>
+        </w:rPr>
+        <w:lastRenderedPageBreak/>
+        <w:t>Name: Add Grade</w:t>
+      </w:r>
+    </w:p>
+    <w:p>
+      <w:pPr>
+        <w:spacing w:after="0" w:line="240" w:lineRule="auto"/>
+        <w:rPr>
+          <w:rFonts w:ascii="Times New Roman" w:eastAsia="Times New Roman" w:hAnsi="Times New Roman" w:cs="Times New Roman"/>
+          <w:sz w:val="24"/>
+          <w:szCs w:val="24"/>
+        </w:rPr>
+      </w:pPr>
+      <w:r>
+        <w:rPr>
+          <w:rFonts w:ascii="Cambria" w:eastAsia="Times New Roman" w:hAnsi="Cambria" w:cs="Times New Roman"/>
+          <w:color w:val="000000"/>
+          <w:sz w:val="23"/>
+          <w:szCs w:val="23"/>
+        </w:rPr>
+        <w:t>Actor: Adviser</w:t>
+      </w:r>
+      <w:r>
+        <w:rPr>
+          <w:rFonts w:ascii="Cambria" w:eastAsia="Times New Roman" w:hAnsi="Cambria" w:cs="Times New Roman"/>
+          <w:color w:val="000000"/>
+          <w:sz w:val="23"/>
+          <w:szCs w:val="23"/>
+        </w:rPr>
+        <w:br/>
+        <w:t>Pre-Condition: Student ID</w:t>
+      </w:r>
+      <w:r>
+        <w:rPr>
+          <w:rFonts w:ascii="Cambria" w:eastAsia="Times New Roman" w:hAnsi="Cambria" w:cs="Times New Roman"/>
+          <w:color w:val="000000"/>
+          <w:sz w:val="23"/>
+          <w:szCs w:val="23"/>
+        </w:rPr>
+        <w:br/>
+        <w:t xml:space="preserve">Post-Condition: A Student has a Grade to a certain </w:t>
+      </w:r>
+      <w:proofErr w:type="gramStart"/>
+      <w:r>
+        <w:rPr>
+          <w:rFonts w:ascii="Cambria" w:eastAsia="Times New Roman" w:hAnsi="Cambria" w:cs="Times New Roman"/>
+          <w:color w:val="000000"/>
+          <w:sz w:val="23"/>
+          <w:szCs w:val="23"/>
+        </w:rPr>
+        <w:t>Subject .</w:t>
+      </w:r>
+      <w:proofErr w:type="gramEnd"/>
+    </w:p>
+    <w:p>
+      <w:pPr>
+        <w:spacing w:after="0" w:line="240" w:lineRule="auto"/>
+        <w:rPr>
+          <w:rFonts w:ascii="Times New Roman" w:eastAsia="Times New Roman" w:hAnsi="Times New Roman" w:cs="Times New Roman"/>
+          <w:sz w:val="24"/>
+          <w:szCs w:val="24"/>
+        </w:rPr>
+      </w:pPr>
+      <w:r>
+        <w:rPr>
+          <w:rFonts w:ascii="Times New Roman" w:eastAsia="Times New Roman" w:hAnsi="Times New Roman" w:cs="Times New Roman"/>
+          <w:sz w:val="24"/>
+          <w:szCs w:val="24"/>
+        </w:rPr>
+        <w:br/>
+      </w:r>
+    </w:p>
+    <w:p>
+      <w:pPr>
+        <w:spacing w:after="0" w:line="240" w:lineRule="auto"/>
+        <w:rPr>
+          <w:rFonts w:ascii="Times New Roman" w:eastAsia="Times New Roman" w:hAnsi="Times New Roman" w:cs="Times New Roman"/>
+          <w:sz w:val="24"/>
+          <w:szCs w:val="24"/>
+        </w:rPr>
+      </w:pPr>
+      <w:r>
+        <w:rPr>
+          <w:rFonts w:ascii="Cambria" w:eastAsia="Times New Roman" w:hAnsi="Cambria" w:cs="Times New Roman"/>
+          <w:color w:val="000000"/>
+          <w:sz w:val="23"/>
+          <w:szCs w:val="23"/>
+        </w:rPr>
+        <w:t>Main Course:</w:t>
+      </w:r>
+    </w:p>
+    <w:p>
+      <w:pPr>
+        <w:spacing w:after="0" w:line="240" w:lineRule="auto"/>
+        <w:rPr>
+          <w:rFonts w:ascii="Times New Roman" w:eastAsia="Times New Roman" w:hAnsi="Times New Roman" w:cs="Times New Roman"/>
+          <w:sz w:val="24"/>
+          <w:szCs w:val="24"/>
+        </w:rPr>
+      </w:pPr>
+      <w:r>
+        <w:rPr>
+          <w:rFonts w:ascii="Cambria" w:eastAsia="Times New Roman" w:hAnsi="Cambria" w:cs="Times New Roman"/>
+          <w:color w:val="000000"/>
+          <w:sz w:val="23"/>
+          <w:szCs w:val="23"/>
+        </w:rPr>
+        <w:tab/>
+        <w:t>1. Adviser clicks on the Student, selects a particular Student Id No on Student List Page.</w:t>
+      </w:r>
+    </w:p>
+    <w:p>
+      <w:pPr>
+        <w:spacing w:after="0" w:line="240" w:lineRule="auto"/>
+        <w:rPr>
+          <w:rFonts w:ascii="Times New Roman" w:eastAsia="Times New Roman" w:hAnsi="Times New Roman" w:cs="Times New Roman"/>
+          <w:sz w:val="24"/>
+          <w:szCs w:val="24"/>
+        </w:rPr>
+      </w:pPr>
+      <w:r>
+        <w:rPr>
+          <w:rFonts w:ascii="Cambria" w:eastAsia="Times New Roman" w:hAnsi="Cambria" w:cs="Times New Roman"/>
+          <w:color w:val="000000"/>
+          <w:sz w:val="23"/>
+          <w:szCs w:val="23"/>
+        </w:rPr>
+        <w:tab/>
+        <w:t>2. On Student Profil</w:t>
+      </w:r>
+      <w:r>
+        <w:rPr>
+          <w:rFonts w:ascii="Cambria" w:eastAsia="Times New Roman" w:hAnsi="Cambria" w:cs="Times New Roman"/>
+          <w:color w:val="000000"/>
+          <w:sz w:val="23"/>
+          <w:szCs w:val="23"/>
+        </w:rPr>
+        <w:t xml:space="preserve">e selects a </w:t>
+      </w:r>
+      <w:proofErr w:type="gramStart"/>
+      <w:r>
+        <w:rPr>
+          <w:rFonts w:ascii="Cambria" w:eastAsia="Times New Roman" w:hAnsi="Cambria" w:cs="Times New Roman"/>
+          <w:color w:val="000000"/>
+          <w:sz w:val="23"/>
+          <w:szCs w:val="23"/>
+        </w:rPr>
+        <w:t xml:space="preserve">certain </w:t>
+      </w:r>
+      <w:r>
+        <w:rPr>
+          <w:rFonts w:ascii="Cambria" w:eastAsia="Times New Roman" w:hAnsi="Cambria" w:cs="Times New Roman"/>
+          <w:color w:val="000000"/>
+          <w:sz w:val="23"/>
+          <w:szCs w:val="23"/>
+        </w:rPr>
+        <w:t>.</w:t>
+      </w:r>
+      <w:proofErr w:type="gramEnd"/>
+    </w:p>
+    <w:p>
+      <w:pPr>
+        <w:spacing w:after="0" w:line="240" w:lineRule="auto"/>
+        <w:rPr>
+          <w:rFonts w:ascii="Times New Roman" w:eastAsia="Times New Roman" w:hAnsi="Times New Roman" w:cs="Times New Roman"/>
+          <w:sz w:val="24"/>
+          <w:szCs w:val="24"/>
+        </w:rPr>
+      </w:pPr>
+      <w:r>
+        <w:rPr>
+          <w:rFonts w:ascii="Cambria" w:eastAsia="Times New Roman" w:hAnsi="Cambria" w:cs="Times New Roman"/>
+          <w:color w:val="000000"/>
+          <w:sz w:val="23"/>
+          <w:szCs w:val="23"/>
+        </w:rPr>
+        <w:tab/>
+        <w:t xml:space="preserve">3. </w:t>
+      </w:r>
+      <w:proofErr w:type="gramStart"/>
+      <w:r>
+        <w:rPr>
+          <w:rFonts w:ascii="Cambria" w:eastAsia="Times New Roman" w:hAnsi="Cambria" w:cs="Times New Roman"/>
+          <w:color w:val="000000"/>
+          <w:sz w:val="23"/>
+          <w:szCs w:val="23"/>
+        </w:rPr>
+        <w:t>Adds</w:t>
+      </w:r>
+      <w:proofErr w:type="gramEnd"/>
+      <w:r>
+        <w:rPr>
+          <w:rFonts w:ascii="Cambria" w:eastAsia="Times New Roman" w:hAnsi="Cambria" w:cs="Times New Roman"/>
+          <w:color w:val="000000"/>
+          <w:sz w:val="23"/>
+          <w:szCs w:val="23"/>
+        </w:rPr>
+        <w:t xml:space="preserve"> a grade to a Student it’s either</w:t>
+      </w:r>
+    </w:p>
+    <w:p>
+      <w:pPr>
+        <w:spacing w:after="0" w:line="240" w:lineRule="auto"/>
+        <w:rPr>
+          <w:rFonts w:ascii="Times New Roman" w:eastAsia="Times New Roman" w:hAnsi="Times New Roman" w:cs="Times New Roman"/>
+          <w:sz w:val="24"/>
+          <w:szCs w:val="24"/>
+        </w:rPr>
+      </w:pPr>
+      <w:r>
+        <w:rPr>
+          <w:rFonts w:ascii="Cambria" w:eastAsia="Times New Roman" w:hAnsi="Cambria" w:cs="Times New Roman"/>
+          <w:color w:val="000000"/>
+          <w:sz w:val="23"/>
+          <w:szCs w:val="23"/>
+        </w:rPr>
+        <w:t xml:space="preserve">                (1.0, 1.25, 1.5, 1.75, 2.0, 2.25, 2.5, 2.75, 3.0, 5.0, INC, </w:t>
+      </w:r>
+      <w:proofErr w:type="spellStart"/>
+      <w:r>
+        <w:rPr>
+          <w:rFonts w:ascii="Cambria" w:eastAsia="Times New Roman" w:hAnsi="Cambria" w:cs="Times New Roman"/>
+          <w:color w:val="000000"/>
+          <w:sz w:val="23"/>
+          <w:szCs w:val="23"/>
+        </w:rPr>
+        <w:t>DRP</w:t>
+      </w:r>
+      <w:proofErr w:type="gramStart"/>
+      <w:r>
+        <w:rPr>
+          <w:rFonts w:ascii="Cambria" w:eastAsia="Times New Roman" w:hAnsi="Cambria" w:cs="Times New Roman"/>
+          <w:color w:val="000000"/>
+          <w:sz w:val="23"/>
+          <w:szCs w:val="23"/>
+        </w:rPr>
+        <w:t>,or</w:t>
+      </w:r>
+      <w:proofErr w:type="spellEnd"/>
+      <w:proofErr w:type="gramEnd"/>
+      <w:r>
+        <w:rPr>
+          <w:rFonts w:ascii="Cambria" w:eastAsia="Times New Roman" w:hAnsi="Cambria" w:cs="Times New Roman"/>
+          <w:color w:val="000000"/>
+          <w:sz w:val="23"/>
+          <w:szCs w:val="23"/>
+        </w:rPr>
+        <w:t xml:space="preserve"> WDRW)</w:t>
+      </w:r>
+    </w:p>
+    <w:p>
+      <w:pPr>
+        <w:spacing w:after="0" w:line="240" w:lineRule="auto"/>
+        <w:rPr>
+          <w:rFonts w:ascii="Cambria" w:eastAsia="Times New Roman" w:hAnsi="Cambria" w:cs="Times New Roman"/>
+          <w:color w:val="000000"/>
+          <w:sz w:val="23"/>
+          <w:szCs w:val="23"/>
+        </w:rPr>
+      </w:pPr>
+      <w:r>
+        <w:rPr>
+          <w:rFonts w:ascii="Cambria" w:eastAsia="Times New Roman" w:hAnsi="Cambria" w:cs="Times New Roman"/>
+          <w:color w:val="000000"/>
+          <w:sz w:val="23"/>
+          <w:szCs w:val="23"/>
+        </w:rPr>
+        <w:tab/>
+        <w:t>4.</w:t>
+      </w:r>
+      <w:r>
+        <w:rPr>
+          <w:rFonts w:ascii="Cambria" w:eastAsia="Times New Roman" w:hAnsi="Cambria" w:cs="Times New Roman"/>
+          <w:color w:val="000000"/>
+          <w:sz w:val="23"/>
+          <w:szCs w:val="23"/>
+        </w:rPr>
+        <w:t xml:space="preserve"> </w:t>
+      </w:r>
+      <w:proofErr w:type="spellStart"/>
+      <w:r>
+        <w:rPr>
+          <w:rFonts w:ascii="Cambria" w:eastAsia="Times New Roman" w:hAnsi="Cambria" w:cs="Times New Roman"/>
+          <w:color w:val="000000"/>
+          <w:sz w:val="23"/>
+          <w:szCs w:val="23"/>
+        </w:rPr>
+        <w:t>Clicks</w:t>
+      </w:r>
+      <w:r>
+        <w:rPr>
+          <w:rFonts w:ascii="Cambria" w:eastAsia="Times New Roman" w:hAnsi="Cambria" w:cs="Times New Roman"/>
+          <w:color w:val="000000"/>
+          <w:sz w:val="23"/>
+          <w:szCs w:val="23"/>
+        </w:rPr>
+        <w:t>System</w:t>
+      </w:r>
+      <w:proofErr w:type="spellEnd"/>
+      <w:r>
+        <w:rPr>
+          <w:rFonts w:ascii="Cambria" w:eastAsia="Times New Roman" w:hAnsi="Cambria" w:cs="Times New Roman"/>
+          <w:color w:val="000000"/>
+          <w:sz w:val="23"/>
+          <w:szCs w:val="23"/>
+        </w:rPr>
+        <w:t xml:space="preserve"> stores changes.</w:t>
+      </w:r>
+    </w:p>
+    <w:p>
+      <w:pPr>
+        <w:spacing w:after="0" w:line="240" w:lineRule="auto"/>
+        <w:rPr>
+          <w:rFonts w:ascii="Cambria" w:eastAsia="Times New Roman" w:hAnsi="Cambria" w:cs="Times New Roman"/>
+          <w:color w:val="000000"/>
+          <w:sz w:val="23"/>
+          <w:szCs w:val="23"/>
+        </w:rPr>
+      </w:pPr>
+    </w:p>
+    <w:p>
+      <w:r>
+        <w:rPr>
+          <w:rFonts w:ascii="Cambria" w:eastAsia="Cambria" w:hAnsi="Cambria" w:cs="Cambria"/>
+          <w:b/>
+          <w:i/>
+          <w:u w:val="single"/>
+        </w:rPr>
+        <w:t>Scenario</w:t>
+      </w:r>
+      <w:r>
+        <w:rPr>
+          <w:rFonts w:ascii="Cambria" w:eastAsia="Cambria" w:hAnsi="Cambria" w:cs="Cambria"/>
+          <w:b/>
+          <w:i/>
+          <w:u w:val="single"/>
+        </w:rPr>
+        <w:t xml:space="preserve"> Test </w:t>
+      </w:r>
+      <w:proofErr w:type="gramStart"/>
+      <w:r>
+        <w:rPr>
+          <w:rFonts w:ascii="Cambria" w:eastAsia="Cambria" w:hAnsi="Cambria" w:cs="Cambria"/>
+          <w:b/>
+          <w:i/>
+          <w:u w:val="single"/>
+        </w:rPr>
+        <w:t>5</w:t>
+      </w:r>
+      <w:r>
+        <w:rPr>
+          <w:rFonts w:ascii="Cambria" w:eastAsia="Cambria" w:hAnsi="Cambria" w:cs="Cambria"/>
+          <w:b/>
+          <w:i/>
+          <w:u w:val="single"/>
+        </w:rPr>
+        <w:t xml:space="preserve"> :</w:t>
+      </w:r>
+      <w:proofErr w:type="gramEnd"/>
+      <w:r>
+        <w:rPr>
+          <w:rFonts w:ascii="Cambria" w:eastAsia="Cambria" w:hAnsi="Cambria" w:cs="Cambria"/>
+          <w:b/>
+          <w:i/>
+          <w:u w:val="single"/>
+        </w:rPr>
+        <w:t xml:space="preserve"> Add Grade</w:t>
+      </w:r>
+    </w:p>
+    <w:p>
+      <w:proofErr w:type="gramStart"/>
+      <w:r>
+        <w:rPr>
+          <w:rFonts w:ascii="Cambria" w:eastAsia="Cambria" w:hAnsi="Cambria" w:cs="Cambria"/>
+          <w:b/>
+        </w:rPr>
+        <w:t>Given:</w:t>
+      </w:r>
+      <w:r>
+        <w:rPr>
+          <w:rFonts w:ascii="Cambria" w:eastAsia="Cambria" w:hAnsi="Cambria" w:cs="Cambria"/>
+        </w:rPr>
+        <w:t xml:space="preserve"> Subject Name, &amp; Grade.</w:t>
+      </w:r>
+      <w:proofErr w:type="gramEnd"/>
+    </w:p>
+    <w:tbl>
+      <w:tblPr>
+        <w:tblW w:w="9360" w:type="dxa"/>
+        <w:tblInd w:w="90" w:type="dxa"/>
+        <w:tblBorders>
+          <w:top w:val="single" w:sz="8" w:space="0" w:color="000000"/>
+          <w:left w:val="single" w:sz="8" w:space="0" w:color="000000"/>
+          <w:bottom w:val="single" w:sz="8" w:space="0" w:color="000000"/>
+          <w:right w:val="single" w:sz="8" w:space="0" w:color="000000"/>
+          <w:insideH w:val="single" w:sz="8" w:space="0" w:color="000000"/>
+          <w:insideV w:val="single" w:sz="8" w:space="0" w:color="000000"/>
+        </w:tblBorders>
+        <w:tblLayout w:type="fixed"/>
+        <w:tblCellMar>
+          <w:left w:w="10" w:type="dxa"/>
+          <w:right w:w="10" w:type="dxa"/>
+        </w:tblCellMar>
+        <w:tblLook w:val="04A0" w:firstRow="1" w:lastRow="0" w:firstColumn="1" w:lastColumn="0" w:noHBand="0" w:noVBand="1"/>
+      </w:tblPr>
+      <w:tblGrid>
+        <w:gridCol w:w="6249"/>
+        <w:gridCol w:w="3111"/>
+      </w:tblGrid>
+      <w:tr>
+        <w:tblPrEx>
+          <w:tblCellMar>
+            <w:top w:w="0" w:type="dxa"/>
+            <w:bottom w:w="0" w:type="dxa"/>
+          </w:tblCellMar>
+        </w:tblPrEx>
+        <w:tc>
+          <w:tcPr>
+            <w:tcW w:w="6249" w:type="dxa"/>
+            <w:tcMar>
+              <w:top w:w="100" w:type="dxa"/>
+              <w:left w:w="100" w:type="dxa"/>
+              <w:bottom w:w="100" w:type="dxa"/>
+              <w:right w:w="100" w:type="dxa"/>
+            </w:tcMar>
+          </w:tcPr>
+          <w:p>
+            <w:r>
+              <w:rPr>
+                <w:rFonts w:ascii="Cambria" w:eastAsia="Cambria" w:hAnsi="Cambria" w:cs="Cambria"/>
+              </w:rPr>
+              <w:t>Juan A. Cruz</w:t>
+            </w:r>
+          </w:p>
+        </w:tc>
+        <w:tc>
+          <w:tcPr>
+            <w:tcW w:w="3111" w:type="dxa"/>
+            <w:tcMar>
+              <w:top w:w="100" w:type="dxa"/>
+              <w:left w:w="100" w:type="dxa"/>
+              <w:bottom w:w="100" w:type="dxa"/>
+              <w:right w:w="100" w:type="dxa"/>
+            </w:tcMar>
+          </w:tcPr>
+          <w:p/>
+        </w:tc>
+      </w:tr>
+      <w:tr>
+        <w:tblPrEx>
+          <w:tblCellMar>
+            <w:top w:w="0" w:type="dxa"/>
+            <w:bottom w:w="0" w:type="dxa"/>
+          </w:tblCellMar>
+        </w:tblPrEx>
+        <w:tc>
+          <w:tcPr>
+            <w:tcW w:w="6249" w:type="dxa"/>
+            <w:tcMar>
+              <w:top w:w="100" w:type="dxa"/>
+              <w:left w:w="100" w:type="dxa"/>
+              <w:bottom w:w="100" w:type="dxa"/>
+              <w:right w:w="100" w:type="dxa"/>
+            </w:tcMar>
+          </w:tcPr>
+          <w:p>
+            <w:r>
+              <w:rPr>
+                <w:rFonts w:ascii="Cambria" w:eastAsia="Cambria" w:hAnsi="Cambria" w:cs="Cambria"/>
+              </w:rPr>
+              <w:t>Subject Name</w:t>
+            </w:r>
+          </w:p>
+        </w:tc>
+        <w:tc>
+          <w:tcPr>
+            <w:tcW w:w="3111" w:type="dxa"/>
+            <w:tcMar>
+              <w:top w:w="100" w:type="dxa"/>
+              <w:left w:w="100" w:type="dxa"/>
+              <w:bottom w:w="100" w:type="dxa"/>
+              <w:right w:w="100" w:type="dxa"/>
+            </w:tcMar>
+          </w:tcPr>
+          <w:p>
+            <w:r>
+              <w:rPr>
+                <w:rFonts w:ascii="Cambria" w:eastAsia="Cambria" w:hAnsi="Cambria" w:cs="Cambria"/>
+              </w:rPr>
+              <w:t>Grade</w:t>
+            </w:r>
+          </w:p>
+        </w:tc>
+      </w:tr>
+      <w:tr>
+        <w:tblPrEx>
+          <w:tblCellMar>
+            <w:top w:w="0" w:type="dxa"/>
+            <w:bottom w:w="0" w:type="dxa"/>
+          </w:tblCellMar>
+        </w:tblPrEx>
+        <w:tc>
+          <w:tcPr>
+            <w:tcW w:w="6249" w:type="dxa"/>
+            <w:tcMar>
+              <w:top w:w="100" w:type="dxa"/>
+              <w:left w:w="100" w:type="dxa"/>
+              <w:bottom w:w="100" w:type="dxa"/>
+              <w:right w:w="100" w:type="dxa"/>
+            </w:tcMar>
+          </w:tcPr>
+          <w:p>
+            <w:r>
+              <w:rPr>
+                <w:rFonts w:ascii="Cambria" w:eastAsia="Cambria" w:hAnsi="Cambria" w:cs="Cambria"/>
+              </w:rPr>
+              <w:t>CSC 101 Computer Programming</w:t>
+            </w:r>
+          </w:p>
+        </w:tc>
+        <w:tc>
+          <w:tcPr>
+            <w:tcW w:w="3111" w:type="dxa"/>
+            <w:tcMar>
+              <w:top w:w="100" w:type="dxa"/>
+              <w:left w:w="100" w:type="dxa"/>
+              <w:bottom w:w="100" w:type="dxa"/>
+              <w:right w:w="100" w:type="dxa"/>
+            </w:tcMar>
+          </w:tcPr>
+          <w:p>
+            <w:r>
+              <w:rPr>
+                <w:rFonts w:ascii="Cambria" w:eastAsia="Cambria" w:hAnsi="Cambria" w:cs="Cambria"/>
+              </w:rPr>
+              <w:t>1.50</w:t>
+            </w:r>
+          </w:p>
+        </w:tc>
+      </w:tr>
+    </w:tbl>
+    <w:p>
+      <w:r>
+        <w:rPr>
+          <w:rFonts w:ascii="Cambria" w:eastAsia="Cambria" w:hAnsi="Cambria" w:cs="Cambria"/>
+        </w:rPr>
+        <w:t xml:space="preserve"> </w:t>
+      </w:r>
+    </w:p>
+    <w:p>
+      <w:r>
+        <w:rPr>
+          <w:rFonts w:ascii="Cambria" w:eastAsia="Cambria" w:hAnsi="Cambria" w:cs="Cambria"/>
+          <w:b/>
+        </w:rPr>
+        <w:t xml:space="preserve">When: </w:t>
+      </w:r>
+      <w:r>
+        <w:rPr>
+          <w:rFonts w:ascii="Cambria" w:eastAsia="Cambria" w:hAnsi="Cambria" w:cs="Cambria"/>
+        </w:rPr>
+        <w:t>Adviser puts a grade to a particular Student.</w:t>
+      </w:r>
+    </w:p>
+    <w:tbl>
+      <w:tblPr>
+        <w:tblW w:w="6730" w:type="dxa"/>
+        <w:tblInd w:w="90" w:type="dxa"/>
+        <w:tblBorders>
+          <w:top w:val="single" w:sz="8" w:space="0" w:color="000000"/>
+          <w:left w:val="single" w:sz="8" w:space="0" w:color="000000"/>
+          <w:bottom w:val="single" w:sz="8" w:space="0" w:color="000000"/>
+          <w:right w:val="single" w:sz="8" w:space="0" w:color="000000"/>
+          <w:insideH w:val="single" w:sz="8" w:space="0" w:color="000000"/>
+          <w:insideV w:val="single" w:sz="8" w:space="0" w:color="000000"/>
+        </w:tblBorders>
+        <w:tblLayout w:type="fixed"/>
+        <w:tblCellMar>
+          <w:left w:w="10" w:type="dxa"/>
+          <w:right w:w="10" w:type="dxa"/>
+        </w:tblCellMar>
+        <w:tblLook w:val="04A0" w:firstRow="1" w:lastRow="0" w:firstColumn="1" w:lastColumn="0" w:noHBand="0" w:noVBand="1"/>
+      </w:tblPr>
+      <w:tblGrid>
+        <w:gridCol w:w="3230"/>
+        <w:gridCol w:w="3500"/>
+      </w:tblGrid>
+      <w:tr>
+        <w:tblPrEx>
+          <w:tblCellMar>
+            <w:top w:w="0" w:type="dxa"/>
+            <w:bottom w:w="0" w:type="dxa"/>
+          </w:tblCellMar>
+        </w:tblPrEx>
+        <w:tc>
+          <w:tcPr>
+            <w:tcW w:w="3230" w:type="dxa"/>
+            <w:tcMar>
+              <w:top w:w="100" w:type="dxa"/>
+              <w:left w:w="100" w:type="dxa"/>
+              <w:bottom w:w="100" w:type="dxa"/>
+              <w:right w:w="100" w:type="dxa"/>
+            </w:tcMar>
+          </w:tcPr>
+          <w:p>
+            <w:pPr>
+              <w:ind w:left="140" w:right="140"/>
+              <w:jc w:val="center"/>
+            </w:pPr>
+            <w:r>
+              <w:rPr>
+                <w:rFonts w:ascii="Cambria" w:eastAsia="Cambria" w:hAnsi="Cambria" w:cs="Cambria"/>
+              </w:rPr>
+              <w:t>Clicks</w:t>
+            </w:r>
+          </w:p>
+        </w:tc>
+        <w:tc>
+          <w:tcPr>
+            <w:tcW w:w="3500" w:type="dxa"/>
+            <w:tcMar>
+              <w:top w:w="100" w:type="dxa"/>
+              <w:left w:w="100" w:type="dxa"/>
+              <w:bottom w:w="100" w:type="dxa"/>
+              <w:right w:w="100" w:type="dxa"/>
+            </w:tcMar>
+          </w:tcPr>
+          <w:p>
+            <w:pPr>
+              <w:ind w:left="140" w:right="140"/>
+            </w:pPr>
+            <w:r>
+              <w:rPr>
+                <w:rFonts w:ascii="Cambria" w:eastAsia="Cambria" w:hAnsi="Cambria" w:cs="Cambria"/>
+              </w:rPr>
+              <w:t>“STUDENT” button</w:t>
+            </w:r>
+          </w:p>
+        </w:tc>
+      </w:tr>
+      <w:tr>
+        <w:tblPrEx>
+          <w:tblCellMar>
+            <w:top w:w="0" w:type="dxa"/>
+            <w:bottom w:w="0" w:type="dxa"/>
+          </w:tblCellMar>
+        </w:tblPrEx>
+        <w:tc>
+          <w:tcPr>
+            <w:tcW w:w="3230" w:type="dxa"/>
+            <w:tcMar>
+              <w:top w:w="100" w:type="dxa"/>
+              <w:left w:w="100" w:type="dxa"/>
+              <w:bottom w:w="100" w:type="dxa"/>
+              <w:right w:w="100" w:type="dxa"/>
+            </w:tcMar>
+          </w:tcPr>
+          <w:p>
+            <w:pPr>
+              <w:ind w:left="140" w:right="140"/>
+              <w:jc w:val="center"/>
+            </w:pPr>
+            <w:r>
+              <w:rPr>
+                <w:rFonts w:ascii="Cambria" w:eastAsia="Cambria" w:hAnsi="Cambria" w:cs="Cambria"/>
+              </w:rPr>
+              <w:t xml:space="preserve">Clicks </w:t>
+            </w:r>
+          </w:p>
+        </w:tc>
+        <w:tc>
+          <w:tcPr>
+            <w:tcW w:w="3500" w:type="dxa"/>
+            <w:tcMar>
+              <w:top w:w="100" w:type="dxa"/>
+              <w:left w:w="100" w:type="dxa"/>
+              <w:bottom w:w="100" w:type="dxa"/>
+              <w:right w:w="100" w:type="dxa"/>
+            </w:tcMar>
+          </w:tcPr>
+          <w:p>
+            <w:pPr>
+              <w:ind w:left="140" w:right="140"/>
+            </w:pPr>
+            <w:r>
+              <w:rPr>
+                <w:rFonts w:ascii="Cambria" w:eastAsia="Cambria" w:hAnsi="Cambria" w:cs="Cambria"/>
+              </w:rPr>
+              <w:t>A particular student ID number</w:t>
+            </w:r>
+          </w:p>
+        </w:tc>
+      </w:tr>
+      <w:tr>
+        <w:tblPrEx>
+          <w:tblCellMar>
+            <w:top w:w="0" w:type="dxa"/>
+            <w:bottom w:w="0" w:type="dxa"/>
+          </w:tblCellMar>
+        </w:tblPrEx>
+        <w:tc>
+          <w:tcPr>
+            <w:tcW w:w="3230" w:type="dxa"/>
+            <w:tcMar>
+              <w:top w:w="100" w:type="dxa"/>
+              <w:left w:w="100" w:type="dxa"/>
+              <w:bottom w:w="100" w:type="dxa"/>
+              <w:right w:w="100" w:type="dxa"/>
+            </w:tcMar>
+          </w:tcPr>
+          <w:p>
+            <w:pPr>
+              <w:ind w:left="140" w:right="140"/>
+              <w:jc w:val="center"/>
+            </w:pPr>
+            <w:r>
+              <w:rPr>
+                <w:rFonts w:ascii="Cambria" w:eastAsia="Cambria" w:hAnsi="Cambria" w:cs="Cambria"/>
+              </w:rPr>
+              <w:t>Fill-ups</w:t>
+            </w:r>
+          </w:p>
+        </w:tc>
+        <w:tc>
+          <w:tcPr>
+            <w:tcW w:w="3500" w:type="dxa"/>
+            <w:tcMar>
+              <w:top w:w="100" w:type="dxa"/>
+              <w:left w:w="100" w:type="dxa"/>
+              <w:bottom w:w="100" w:type="dxa"/>
+              <w:right w:w="100" w:type="dxa"/>
+            </w:tcMar>
+          </w:tcPr>
+          <w:p>
+            <w:pPr>
+              <w:ind w:left="140" w:right="140"/>
+            </w:pPr>
+            <w:r>
+              <w:rPr>
+                <w:rFonts w:ascii="Cambria" w:eastAsia="Cambria" w:hAnsi="Cambria" w:cs="Cambria"/>
+              </w:rPr>
+              <w:t>Student Grade Form</w:t>
+            </w:r>
+          </w:p>
+        </w:tc>
+      </w:tr>
+      <w:tr>
+        <w:tblPrEx>
+          <w:tblCellMar>
+            <w:top w:w="0" w:type="dxa"/>
+            <w:bottom w:w="0" w:type="dxa"/>
+          </w:tblCellMar>
+        </w:tblPrEx>
+        <w:tc>
+          <w:tcPr>
+            <w:tcW w:w="3230" w:type="dxa"/>
+            <w:tcMar>
+              <w:top w:w="100" w:type="dxa"/>
+              <w:left w:w="100" w:type="dxa"/>
+              <w:bottom w:w="100" w:type="dxa"/>
+              <w:right w:w="100" w:type="dxa"/>
+            </w:tcMar>
+          </w:tcPr>
+          <w:p>
+            <w:pPr>
+              <w:ind w:left="140" w:right="140"/>
+              <w:jc w:val="center"/>
+            </w:pPr>
+            <w:r>
+              <w:rPr>
+                <w:rFonts w:ascii="Cambria" w:eastAsia="Cambria" w:hAnsi="Cambria" w:cs="Cambria"/>
+              </w:rPr>
+              <w:t>Clicks</w:t>
+            </w:r>
+          </w:p>
+        </w:tc>
+        <w:tc>
+          <w:tcPr>
+            <w:tcW w:w="3500" w:type="dxa"/>
+            <w:tcMar>
+              <w:top w:w="100" w:type="dxa"/>
+              <w:left w:w="100" w:type="dxa"/>
+              <w:bottom w:w="100" w:type="dxa"/>
+              <w:right w:w="100" w:type="dxa"/>
+            </w:tcMar>
+          </w:tcPr>
+          <w:p>
+            <w:pPr>
+              <w:ind w:left="140" w:right="140"/>
+            </w:pPr>
+            <w:r>
+              <w:rPr>
+                <w:rFonts w:ascii="Cambria" w:eastAsia="Cambria" w:hAnsi="Cambria" w:cs="Cambria"/>
+              </w:rPr>
+              <w:t>“Add Grade”</w:t>
+            </w:r>
+          </w:p>
+        </w:tc>
+      </w:tr>
+      <w:tr>
+        <w:tblPrEx>
+          <w:tblCellMar>
+            <w:top w:w="0" w:type="dxa"/>
+            <w:bottom w:w="0" w:type="dxa"/>
+          </w:tblCellMar>
+        </w:tblPrEx>
+        <w:tc>
+          <w:tcPr>
+            <w:tcW w:w="3230" w:type="dxa"/>
+            <w:tcMar>
+              <w:top w:w="100" w:type="dxa"/>
+              <w:left w:w="100" w:type="dxa"/>
+              <w:bottom w:w="100" w:type="dxa"/>
+              <w:right w:w="100" w:type="dxa"/>
+            </w:tcMar>
+          </w:tcPr>
+          <w:p>
+            <w:pPr>
+              <w:ind w:left="140" w:right="140"/>
+              <w:jc w:val="center"/>
+            </w:pPr>
+            <w:r>
+              <w:rPr>
+                <w:rFonts w:ascii="Cambria" w:eastAsia="Cambria" w:hAnsi="Cambria" w:cs="Cambria"/>
+              </w:rPr>
+              <w:t>Selects</w:t>
+            </w:r>
+          </w:p>
+        </w:tc>
+        <w:tc>
+          <w:tcPr>
+            <w:tcW w:w="3500" w:type="dxa"/>
+            <w:tcMar>
+              <w:top w:w="100" w:type="dxa"/>
+              <w:left w:w="100" w:type="dxa"/>
+              <w:bottom w:w="100" w:type="dxa"/>
+              <w:right w:w="100" w:type="dxa"/>
+            </w:tcMar>
+          </w:tcPr>
+          <w:p>
+            <w:pPr>
+              <w:ind w:left="140" w:right="140"/>
+            </w:pPr>
+            <w:r>
+              <w:rPr>
+                <w:rFonts w:ascii="Cambria" w:eastAsia="Cambria" w:hAnsi="Cambria" w:cs="Cambria"/>
+              </w:rPr>
+              <w:t>“Grade” (1.0,1.25,1.50,…,5.0,INC,DROP)</w:t>
+            </w:r>
+          </w:p>
+        </w:tc>
+      </w:tr>
+      <w:tr>
+        <w:tblPrEx>
+          <w:tblCellMar>
+            <w:top w:w="0" w:type="dxa"/>
+            <w:bottom w:w="0" w:type="dxa"/>
+          </w:tblCellMar>
+        </w:tblPrEx>
+        <w:tc>
+          <w:tcPr>
+            <w:tcW w:w="3230" w:type="dxa"/>
+            <w:tcMar>
+              <w:top w:w="100" w:type="dxa"/>
+              <w:left w:w="100" w:type="dxa"/>
+              <w:bottom w:w="100" w:type="dxa"/>
+              <w:right w:w="100" w:type="dxa"/>
+            </w:tcMar>
+          </w:tcPr>
+          <w:p>
+            <w:pPr>
+              <w:ind w:left="140" w:right="140"/>
+              <w:jc w:val="center"/>
+            </w:pPr>
+            <w:r>
+              <w:rPr>
+                <w:rFonts w:ascii="Cambria" w:eastAsia="Cambria" w:hAnsi="Cambria" w:cs="Cambria"/>
+              </w:rPr>
+              <w:t>Selects</w:t>
+            </w:r>
+          </w:p>
+        </w:tc>
+        <w:tc>
+          <w:tcPr>
+            <w:tcW w:w="3500" w:type="dxa"/>
+            <w:tcMar>
+              <w:top w:w="100" w:type="dxa"/>
+              <w:left w:w="100" w:type="dxa"/>
+              <w:bottom w:w="100" w:type="dxa"/>
+              <w:right w:w="100" w:type="dxa"/>
+            </w:tcMar>
+          </w:tcPr>
+          <w:p>
+            <w:pPr>
+              <w:ind w:left="140" w:right="140"/>
+            </w:pPr>
+            <w:r>
+              <w:rPr>
+                <w:rFonts w:ascii="Cambria" w:eastAsia="Cambria" w:hAnsi="Cambria" w:cs="Cambria"/>
+              </w:rPr>
+              <w:t>“Subject”</w:t>
+            </w:r>
+          </w:p>
+        </w:tc>
+      </w:tr>
+      <w:tr>
+        <w:tblPrEx>
+          <w:tblCellMar>
+            <w:top w:w="0" w:type="dxa"/>
+            <w:bottom w:w="0" w:type="dxa"/>
+          </w:tblCellMar>
+        </w:tblPrEx>
+        <w:tc>
+          <w:tcPr>
+            <w:tcW w:w="3230" w:type="dxa"/>
+            <w:tcMar>
+              <w:top w:w="100" w:type="dxa"/>
+              <w:left w:w="100" w:type="dxa"/>
+              <w:bottom w:w="100" w:type="dxa"/>
+              <w:right w:w="100" w:type="dxa"/>
+            </w:tcMar>
+          </w:tcPr>
+          <w:p>
+            <w:pPr>
+              <w:ind w:left="140" w:right="140"/>
+              <w:jc w:val="center"/>
+            </w:pPr>
+            <w:r>
+              <w:rPr>
+                <w:rFonts w:ascii="Cambria" w:eastAsia="Cambria" w:hAnsi="Cambria" w:cs="Cambria"/>
+              </w:rPr>
+              <w:lastRenderedPageBreak/>
+              <w:t>Clicks</w:t>
+            </w:r>
+          </w:p>
+        </w:tc>
+        <w:tc>
+          <w:tcPr>
+            <w:tcW w:w="3500" w:type="dxa"/>
+            <w:tcMar>
+              <w:top w:w="100" w:type="dxa"/>
+              <w:left w:w="100" w:type="dxa"/>
+              <w:bottom w:w="100" w:type="dxa"/>
+              <w:right w:w="100" w:type="dxa"/>
+            </w:tcMar>
+          </w:tcPr>
+          <w:p>
+            <w:pPr>
+              <w:ind w:left="140" w:right="140"/>
+            </w:pPr>
+            <w:r>
+              <w:rPr>
+                <w:rFonts w:ascii="Cambria" w:eastAsia="Cambria" w:hAnsi="Cambria" w:cs="Cambria"/>
+              </w:rPr>
+              <w:t>“Create”</w:t>
+            </w:r>
+          </w:p>
+        </w:tc>
+      </w:tr>
+    </w:tbl>
+    <w:p>
+      <w:r>
+        <w:rPr>
+          <w:rFonts w:ascii="Cambria" w:eastAsia="Cambria" w:hAnsi="Cambria" w:cs="Cambria"/>
+          <w:b/>
+        </w:rPr>
+        <w:t>Then:</w:t>
+      </w:r>
+      <w:r>
+        <w:rPr>
+          <w:rFonts w:ascii="Cambria" w:eastAsia="Cambria" w:hAnsi="Cambria" w:cs="Cambria"/>
+        </w:rPr>
+        <w:t xml:space="preserve"> Student has a grade in her/his subjects.</w:t>
+      </w:r>
+    </w:p>
+    <w:p>
+      <w:pPr>
+        <w:rPr>
+          <w:rFonts w:ascii="Cambria" w:eastAsia="Cambria" w:hAnsi="Cambria" w:cs="Cambria"/>
+        </w:rPr>
+      </w:pPr>
+      <w:r>
+        <w:rPr>
+          <w:rFonts w:ascii="Cambria" w:eastAsia="Cambria" w:hAnsi="Cambria" w:cs="Cambria"/>
+        </w:rPr>
+        <w:t xml:space="preserve"> </w:t>
+      </w:r>
+    </w:p>
+    <w:p>
+      <w:r>
+        <w:rPr>
+          <w:rFonts w:ascii="Cambria" w:eastAsia="Cambria" w:hAnsi="Cambria" w:cs="Cambria"/>
+          <w:b/>
+          <w:i/>
+          <w:u w:val="single"/>
+        </w:rPr>
+        <w:t>Scenario</w:t>
+      </w:r>
+      <w:r>
+        <w:rPr>
+          <w:rFonts w:ascii="Cambria" w:eastAsia="Cambria" w:hAnsi="Cambria" w:cs="Cambria"/>
+          <w:b/>
+          <w:i/>
+          <w:u w:val="single"/>
+        </w:rPr>
+        <w:t xml:space="preserve"> Test </w:t>
+      </w:r>
+      <w:proofErr w:type="gramStart"/>
+      <w:r>
+        <w:rPr>
+          <w:rFonts w:ascii="Cambria" w:eastAsia="Cambria" w:hAnsi="Cambria" w:cs="Cambria"/>
+          <w:b/>
+          <w:i/>
+          <w:u w:val="single"/>
+        </w:rPr>
+        <w:t>6</w:t>
+      </w:r>
+      <w:r>
+        <w:rPr>
+          <w:rFonts w:ascii="Cambria" w:eastAsia="Cambria" w:hAnsi="Cambria" w:cs="Cambria"/>
+          <w:b/>
+          <w:i/>
+          <w:u w:val="single"/>
+        </w:rPr>
+        <w:t xml:space="preserve"> :</w:t>
+      </w:r>
+      <w:proofErr w:type="gramEnd"/>
+      <w:r>
+        <w:rPr>
+          <w:rFonts w:ascii="Cambria" w:eastAsia="Cambria" w:hAnsi="Cambria" w:cs="Cambria"/>
+          <w:b/>
+          <w:i/>
+          <w:u w:val="single"/>
+        </w:rPr>
+        <w:t xml:space="preserve"> Add Grade(unfilled)</w:t>
+      </w:r>
+    </w:p>
+    <w:p>
+      <w:pPr>
+        <w:spacing w:after="0" w:line="240" w:lineRule="auto"/>
+      </w:pPr>
+      <w:proofErr w:type="gramStart"/>
+      <w:r>
+        <w:rPr>
+          <w:rFonts w:ascii="Cambria" w:eastAsia="Cambria" w:hAnsi="Cambria" w:cs="Cambria"/>
+          <w:b/>
+        </w:rPr>
+        <w:t>Given:</w:t>
+      </w:r>
+      <w:r>
+        <w:rPr>
+          <w:rFonts w:ascii="Cambria" w:eastAsia="Cambria" w:hAnsi="Cambria" w:cs="Cambria"/>
+        </w:rPr>
+        <w:t xml:space="preserve"> Subject Name, &amp; Grade.</w:t>
+      </w:r>
+      <w:proofErr w:type="gramEnd"/>
+    </w:p>
+    <w:tbl>
+      <w:tblPr>
+        <w:tblW w:w="9360" w:type="dxa"/>
+        <w:tblInd w:w="90" w:type="dxa"/>
+        <w:tblBorders>
+          <w:top w:val="single" w:sz="8" w:space="0" w:color="000000"/>
+          <w:left w:val="single" w:sz="8" w:space="0" w:color="000000"/>
+          <w:bottom w:val="single" w:sz="8" w:space="0" w:color="000000"/>
+          <w:right w:val="single" w:sz="8" w:space="0" w:color="000000"/>
+          <w:insideH w:val="single" w:sz="8" w:space="0" w:color="000000"/>
+          <w:insideV w:val="single" w:sz="8" w:space="0" w:color="000000"/>
+        </w:tblBorders>
+        <w:tblLayout w:type="fixed"/>
+        <w:tblCellMar>
+          <w:left w:w="10" w:type="dxa"/>
+          <w:right w:w="10" w:type="dxa"/>
+        </w:tblCellMar>
+        <w:tblLook w:val="04A0" w:firstRow="1" w:lastRow="0" w:firstColumn="1" w:lastColumn="0" w:noHBand="0" w:noVBand="1"/>
+      </w:tblPr>
+      <w:tblGrid>
+        <w:gridCol w:w="6249"/>
+        <w:gridCol w:w="3111"/>
+      </w:tblGrid>
+      <w:tr>
+        <w:tblPrEx>
+          <w:tblCellMar>
+            <w:top w:w="0" w:type="dxa"/>
+            <w:bottom w:w="0" w:type="dxa"/>
+          </w:tblCellMar>
+        </w:tblPrEx>
+        <w:tc>
+          <w:tcPr>
+            <w:tcW w:w="6249" w:type="dxa"/>
+            <w:tcMar>
+              <w:top w:w="100" w:type="dxa"/>
+              <w:left w:w="100" w:type="dxa"/>
+              <w:bottom w:w="100" w:type="dxa"/>
+              <w:right w:w="100" w:type="dxa"/>
+            </w:tcMar>
+          </w:tcPr>
+          <w:p>
+            <w:r>
+              <w:rPr>
+                <w:rFonts w:ascii="Cambria" w:eastAsia="Cambria" w:hAnsi="Cambria" w:cs="Cambria"/>
+              </w:rPr>
+              <w:t>Juan A. Cruz</w:t>
+            </w:r>
+          </w:p>
+        </w:tc>
+        <w:tc>
+          <w:tcPr>
+            <w:tcW w:w="3111" w:type="dxa"/>
+            <w:tcMar>
+              <w:top w:w="100" w:type="dxa"/>
+              <w:left w:w="100" w:type="dxa"/>
+              <w:bottom w:w="100" w:type="dxa"/>
+              <w:right w:w="100" w:type="dxa"/>
+            </w:tcMar>
+          </w:tcPr>
+          <w:p/>
+        </w:tc>
+      </w:tr>
+      <w:tr>
+        <w:tblPrEx>
+          <w:tblCellMar>
+            <w:top w:w="0" w:type="dxa"/>
+            <w:bottom w:w="0" w:type="dxa"/>
+          </w:tblCellMar>
+        </w:tblPrEx>
+        <w:tc>
+          <w:tcPr>
+            <w:tcW w:w="6249" w:type="dxa"/>
+            <w:tcMar>
+              <w:top w:w="100" w:type="dxa"/>
+              <w:left w:w="100" w:type="dxa"/>
+              <w:bottom w:w="100" w:type="dxa"/>
+              <w:right w:w="100" w:type="dxa"/>
+            </w:tcMar>
+          </w:tcPr>
+          <w:p>
+            <w:r>
+              <w:rPr>
+                <w:rFonts w:ascii="Cambria" w:eastAsia="Cambria" w:hAnsi="Cambria" w:cs="Cambria"/>
+              </w:rPr>
+              <w:t>Subject Name</w:t>
+            </w:r>
+          </w:p>
+        </w:tc>
+        <w:tc>
+          <w:tcPr>
+            <w:tcW w:w="3111" w:type="dxa"/>
+            <w:tcMar>
+              <w:top w:w="100" w:type="dxa"/>
+              <w:left w:w="100" w:type="dxa"/>
+              <w:bottom w:w="100" w:type="dxa"/>
+              <w:right w:w="100" w:type="dxa"/>
+            </w:tcMar>
+          </w:tcPr>
+          <w:p>
+            <w:r>
+              <w:rPr>
+                <w:rFonts w:ascii="Cambria" w:eastAsia="Cambria" w:hAnsi="Cambria" w:cs="Cambria"/>
+              </w:rPr>
+              <w:t>Grade</w:t>
+            </w:r>
+          </w:p>
+        </w:tc>
+      </w:tr>
+      <w:tr>
+        <w:tblPrEx>
+          <w:tblCellMar>
+            <w:top w:w="0" w:type="dxa"/>
+            <w:bottom w:w="0" w:type="dxa"/>
+          </w:tblCellMar>
+        </w:tblPrEx>
+        <w:tc>
+          <w:tcPr>
+            <w:tcW w:w="6249" w:type="dxa"/>
+            <w:tcMar>
+              <w:top w:w="100" w:type="dxa"/>
+              <w:left w:w="100" w:type="dxa"/>
+              <w:bottom w:w="100" w:type="dxa"/>
+              <w:right w:w="100" w:type="dxa"/>
+            </w:tcMar>
+          </w:tcPr>
+          <w:p>
+            <w:r>
+              <w:rPr>
+                <w:rFonts w:ascii="Cambria" w:eastAsia="Cambria" w:hAnsi="Cambria" w:cs="Cambria"/>
+              </w:rPr>
+              <w:t>CSC 101 Computer Programming</w:t>
+            </w:r>
+          </w:p>
+        </w:tc>
+        <w:tc>
+          <w:tcPr>
+            <w:tcW w:w="3111" w:type="dxa"/>
+            <w:tcMar>
+              <w:top w:w="100" w:type="dxa"/>
+              <w:left w:w="100" w:type="dxa"/>
+              <w:bottom w:w="100" w:type="dxa"/>
+              <w:right w:w="100" w:type="dxa"/>
+            </w:tcMar>
+          </w:tcPr>
+          <w:p>
+            <w:r>
+              <w:rPr>
+                <w:rFonts w:ascii="Cambria" w:eastAsia="Cambria" w:hAnsi="Cambria" w:cs="Cambria"/>
+              </w:rPr>
+              <w:t xml:space="preserve"> </w:t>
+            </w:r>
+          </w:p>
+        </w:tc>
+      </w:tr>
+    </w:tbl>
+    <w:p>
+      <w:r>
+        <w:rPr>
+          <w:rFonts w:ascii="Cambria" w:eastAsia="Cambria" w:hAnsi="Cambria" w:cs="Cambria"/>
+        </w:rPr>
+        <w:t xml:space="preserve"> </w:t>
+      </w:r>
+    </w:p>
+    <w:p>
+      <w:r>
+        <w:rPr>
+          <w:rFonts w:ascii="Cambria" w:eastAsia="Cambria" w:hAnsi="Cambria" w:cs="Cambria"/>
+          <w:b/>
+        </w:rPr>
+        <w:t>When:</w:t>
+      </w:r>
+      <w:r>
+        <w:rPr>
+          <w:rFonts w:ascii="Cambria" w:eastAsia="Cambria" w:hAnsi="Cambria" w:cs="Cambria"/>
+        </w:rPr>
+        <w:t xml:space="preserve"> Adviser puts a grade to a particular Student.</w:t>
+      </w:r>
+    </w:p>
+    <w:tbl>
+      <w:tblPr>
+        <w:tblW w:w="6258" w:type="dxa"/>
+        <w:tblInd w:w="90" w:type="dxa"/>
+        <w:tblBorders>
+          <w:top w:val="single" w:sz="8" w:space="0" w:color="000000"/>
+          <w:left w:val="single" w:sz="8" w:space="0" w:color="000000"/>
+          <w:bottom w:val="single" w:sz="8" w:space="0" w:color="000000"/>
+          <w:right w:val="single" w:sz="8" w:space="0" w:color="000000"/>
+          <w:insideH w:val="single" w:sz="8" w:space="0" w:color="000000"/>
+          <w:insideV w:val="single" w:sz="8" w:space="0" w:color="000000"/>
+        </w:tblBorders>
+        <w:tblLayout w:type="fixed"/>
+        <w:tblCellMar>
+          <w:left w:w="10" w:type="dxa"/>
+          <w:right w:w="10" w:type="dxa"/>
+        </w:tblCellMar>
+        <w:tblLook w:val="04A0" w:firstRow="1" w:lastRow="0" w:firstColumn="1" w:lastColumn="0" w:noHBand="0" w:noVBand="1"/>
+      </w:tblPr>
+      <w:tblGrid>
+        <w:gridCol w:w="3003"/>
+        <w:gridCol w:w="3255"/>
+      </w:tblGrid>
+      <w:tr>
+        <w:tblPrEx>
+          <w:tblCellMar>
+            <w:top w:w="0" w:type="dxa"/>
+            <w:bottom w:w="0" w:type="dxa"/>
+          </w:tblCellMar>
+        </w:tblPrEx>
+        <w:trPr>
+          <w:trHeight w:val="200"/>
+        </w:trPr>
+        <w:tc>
+          <w:tcPr>
+            <w:tcW w:w="3003" w:type="dxa"/>
+            <w:tcMar>
+              <w:top w:w="100" w:type="dxa"/>
+              <w:left w:w="100" w:type="dxa"/>
+              <w:bottom w:w="100" w:type="dxa"/>
+              <w:right w:w="100" w:type="dxa"/>
+            </w:tcMar>
+          </w:tcPr>
+          <w:p>
+            <w:pPr>
+              <w:ind w:left="140" w:right="140"/>
+              <w:jc w:val="center"/>
+            </w:pPr>
+            <w:r>
+              <w:rPr>
+                <w:rFonts w:ascii="Cambria" w:eastAsia="Cambria" w:hAnsi="Cambria" w:cs="Cambria"/>
+              </w:rPr>
+              <w:t>Clicks</w:t>
+            </w:r>
+          </w:p>
+        </w:tc>
+        <w:tc>
+          <w:tcPr>
+            <w:tcW w:w="3255" w:type="dxa"/>
+            <w:tcMar>
+              <w:top w:w="100" w:type="dxa"/>
+              <w:left w:w="100" w:type="dxa"/>
+              <w:bottom w:w="100" w:type="dxa"/>
+              <w:right w:w="100" w:type="dxa"/>
+            </w:tcMar>
+          </w:tcPr>
+          <w:p>
+            <w:pPr>
+              <w:ind w:left="140" w:right="140"/>
+            </w:pPr>
+            <w:r>
+              <w:rPr>
+                <w:rFonts w:ascii="Cambria" w:eastAsia="Cambria" w:hAnsi="Cambria" w:cs="Cambria"/>
+              </w:rPr>
+              <w:t>“STUDENT” button</w:t>
+            </w:r>
+          </w:p>
+        </w:tc>
+      </w:tr>
+      <w:tr>
+        <w:tblPrEx>
+          <w:tblCellMar>
+            <w:top w:w="0" w:type="dxa"/>
+            <w:bottom w:w="0" w:type="dxa"/>
+          </w:tblCellMar>
+        </w:tblPrEx>
+        <w:trPr>
+          <w:trHeight w:val="200"/>
+        </w:trPr>
+        <w:tc>
+          <w:tcPr>
+            <w:tcW w:w="3003" w:type="dxa"/>
+            <w:tcMar>
+              <w:top w:w="100" w:type="dxa"/>
+              <w:left w:w="100" w:type="dxa"/>
+              <w:bottom w:w="100" w:type="dxa"/>
+              <w:right w:w="100" w:type="dxa"/>
+            </w:tcMar>
+          </w:tcPr>
+          <w:p>
+            <w:pPr>
+              <w:ind w:left="140" w:right="140"/>
+              <w:jc w:val="center"/>
+            </w:pPr>
+            <w:r>
+              <w:rPr>
+                <w:rFonts w:ascii="Cambria" w:eastAsia="Cambria" w:hAnsi="Cambria" w:cs="Cambria"/>
+              </w:rPr>
+              <w:t>Clicks</w:t>
+            </w:r>
+          </w:p>
+        </w:tc>
+        <w:tc>
+          <w:tcPr>
+            <w:tcW w:w="3255" w:type="dxa"/>
+            <w:tcMar>
+              <w:top w:w="100" w:type="dxa"/>
+              <w:left w:w="100" w:type="dxa"/>
+              <w:bottom w:w="100" w:type="dxa"/>
+              <w:right w:w="100" w:type="dxa"/>
+            </w:tcMar>
+          </w:tcPr>
+          <w:p>
+            <w:pPr>
+              <w:ind w:left="140" w:right="140"/>
+            </w:pPr>
+            <w:r>
+              <w:rPr>
+                <w:rFonts w:ascii="Cambria" w:eastAsia="Cambria" w:hAnsi="Cambria" w:cs="Cambria"/>
+              </w:rPr>
+              <w:t>A particular student ID number</w:t>
+            </w:r>
+          </w:p>
+        </w:tc>
+      </w:tr>
+      <w:tr>
+        <w:tblPrEx>
+          <w:tblCellMar>
+            <w:top w:w="0" w:type="dxa"/>
+            <w:bottom w:w="0" w:type="dxa"/>
+          </w:tblCellMar>
+        </w:tblPrEx>
+        <w:trPr>
+          <w:trHeight w:val="206"/>
+        </w:trPr>
+        <w:tc>
+          <w:tcPr>
+            <w:tcW w:w="3003" w:type="dxa"/>
+            <w:tcMar>
+              <w:top w:w="100" w:type="dxa"/>
+              <w:left w:w="100" w:type="dxa"/>
+              <w:bottom w:w="100" w:type="dxa"/>
+              <w:right w:w="100" w:type="dxa"/>
+            </w:tcMar>
+          </w:tcPr>
+          <w:p>
+            <w:pPr>
+              <w:ind w:left="140" w:right="140"/>
+              <w:jc w:val="center"/>
+            </w:pPr>
+            <w:r>
+              <w:rPr>
+                <w:rFonts w:ascii="Cambria" w:eastAsia="Cambria" w:hAnsi="Cambria" w:cs="Cambria"/>
+              </w:rPr>
+              <w:t>Fill-ups</w:t>
+            </w:r>
+          </w:p>
+        </w:tc>
+        <w:tc>
+          <w:tcPr>
+            <w:tcW w:w="3255" w:type="dxa"/>
+            <w:tcMar>
+              <w:top w:w="100" w:type="dxa"/>
+              <w:left w:w="100" w:type="dxa"/>
+              <w:bottom w:w="100" w:type="dxa"/>
+              <w:right w:w="100" w:type="dxa"/>
+            </w:tcMar>
+          </w:tcPr>
+          <w:p>
+            <w:pPr>
+              <w:ind w:left="140" w:right="140"/>
+            </w:pPr>
+            <w:r>
+              <w:rPr>
+                <w:rFonts w:ascii="Cambria" w:eastAsia="Cambria" w:hAnsi="Cambria" w:cs="Cambria"/>
+              </w:rPr>
+              <w:t>Student Grade Form</w:t>
+            </w:r>
+          </w:p>
+        </w:tc>
+      </w:tr>
+      <w:tr>
+        <w:tblPrEx>
+          <w:tblCellMar>
+            <w:top w:w="0" w:type="dxa"/>
+            <w:bottom w:w="0" w:type="dxa"/>
+          </w:tblCellMar>
+        </w:tblPrEx>
+        <w:trPr>
+          <w:trHeight w:val="200"/>
+        </w:trPr>
+        <w:tc>
+          <w:tcPr>
+            <w:tcW w:w="3003" w:type="dxa"/>
+            <w:tcMar>
+              <w:top w:w="100" w:type="dxa"/>
+              <w:left w:w="100" w:type="dxa"/>
+              <w:bottom w:w="100" w:type="dxa"/>
+              <w:right w:w="100" w:type="dxa"/>
+            </w:tcMar>
+          </w:tcPr>
+          <w:p>
+            <w:pPr>
+              <w:ind w:left="140" w:right="140"/>
+              <w:jc w:val="center"/>
+            </w:pPr>
+            <w:r>
+              <w:rPr>
+                <w:rFonts w:ascii="Cambria" w:eastAsia="Cambria" w:hAnsi="Cambria" w:cs="Cambria"/>
+              </w:rPr>
+              <w:t>Clicks</w:t>
+            </w:r>
+          </w:p>
+        </w:tc>
+        <w:tc>
+          <w:tcPr>
+            <w:tcW w:w="3255" w:type="dxa"/>
+            <w:tcMar>
+              <w:top w:w="100" w:type="dxa"/>
+              <w:left w:w="100" w:type="dxa"/>
+              <w:bottom w:w="100" w:type="dxa"/>
+              <w:right w:w="100" w:type="dxa"/>
+            </w:tcMar>
+          </w:tcPr>
+          <w:p>
+            <w:pPr>
+              <w:ind w:left="140" w:right="140"/>
+            </w:pPr>
+            <w:r>
+              <w:rPr>
+                <w:rFonts w:ascii="Cambria" w:eastAsia="Cambria" w:hAnsi="Cambria" w:cs="Cambria"/>
+              </w:rPr>
+              <w:t>“Add Grade”</w:t>
+            </w:r>
+          </w:p>
+        </w:tc>
+      </w:tr>
+      <w:tr>
+        <w:tblPrEx>
+          <w:tblCellMar>
+            <w:top w:w="0" w:type="dxa"/>
+            <w:bottom w:w="0" w:type="dxa"/>
+          </w:tblCellMar>
+        </w:tblPrEx>
+        <w:trPr>
+          <w:trHeight w:val="1014"/>
+        </w:trPr>
+        <w:tc>
+          <w:tcPr>
+            <w:tcW w:w="3003" w:type="dxa"/>
+            <w:tcMar>
+              <w:top w:w="100" w:type="dxa"/>
+              <w:left w:w="100" w:type="dxa"/>
+              <w:bottom w:w="100" w:type="dxa"/>
+              <w:right w:w="100" w:type="dxa"/>
+            </w:tcMar>
+          </w:tcPr>
+          <w:p>
+            <w:pPr>
+              <w:ind w:left="140" w:right="140"/>
+              <w:jc w:val="center"/>
+            </w:pPr>
+            <w:r>
+              <w:rPr>
+                <w:rFonts w:ascii="Cambria" w:eastAsia="Cambria" w:hAnsi="Cambria" w:cs="Cambria"/>
+              </w:rPr>
+              <w:t>Selects none grade</w:t>
+            </w:r>
+          </w:p>
+        </w:tc>
+        <w:tc>
+          <w:tcPr>
+            <w:tcW w:w="3255" w:type="dxa"/>
+            <w:tcMar>
+              <w:top w:w="100" w:type="dxa"/>
+              <w:left w:w="100" w:type="dxa"/>
+              <w:bottom w:w="100" w:type="dxa"/>
+              <w:right w:w="100" w:type="dxa"/>
+            </w:tcMar>
+          </w:tcPr>
+          <w:p>
+            <w:pPr>
+              <w:ind w:left="140" w:right="140"/>
+            </w:pPr>
+            <w:r>
+              <w:rPr>
+                <w:rFonts w:ascii="Cambria" w:eastAsia="Cambria" w:hAnsi="Cambria" w:cs="Cambria"/>
+              </w:rPr>
+              <w:t>“Grade” (1.0,1.25,1.50,…,5.0,INC,DROP)</w:t>
+            </w:r>
+          </w:p>
+        </w:tc>
+      </w:tr>
+      <w:tr>
+        <w:tblPrEx>
+          <w:tblCellMar>
+            <w:top w:w="0" w:type="dxa"/>
+            <w:bottom w:w="0" w:type="dxa"/>
+          </w:tblCellMar>
+        </w:tblPrEx>
+        <w:trPr>
+          <w:trHeight w:val="206"/>
+        </w:trPr>
+        <w:tc>
+          <w:tcPr>
+            <w:tcW w:w="3003" w:type="dxa"/>
+            <w:tcMar>
+              <w:top w:w="100" w:type="dxa"/>
+              <w:left w:w="100" w:type="dxa"/>
+              <w:bottom w:w="100" w:type="dxa"/>
+              <w:right w:w="100" w:type="dxa"/>
+            </w:tcMar>
+          </w:tcPr>
+          <w:p>
+            <w:pPr>
+              <w:ind w:left="140" w:right="140"/>
+              <w:jc w:val="center"/>
+            </w:pPr>
+            <w:r>
+              <w:rPr>
+                <w:rFonts w:ascii="Cambria" w:eastAsia="Cambria" w:hAnsi="Cambria" w:cs="Cambria"/>
+              </w:rPr>
+              <w:t>Selects</w:t>
+            </w:r>
+          </w:p>
+        </w:tc>
+        <w:tc>
+          <w:tcPr>
+            <w:tcW w:w="3255" w:type="dxa"/>
+            <w:tcMar>
+              <w:top w:w="100" w:type="dxa"/>
+              <w:left w:w="100" w:type="dxa"/>
+              <w:bottom w:w="100" w:type="dxa"/>
+              <w:right w:w="100" w:type="dxa"/>
+            </w:tcMar>
+          </w:tcPr>
+          <w:p>
+            <w:pPr>
+              <w:ind w:left="140" w:right="140"/>
+            </w:pPr>
+            <w:r>
+              <w:rPr>
+                <w:rFonts w:ascii="Cambria" w:eastAsia="Cambria" w:hAnsi="Cambria" w:cs="Cambria"/>
+              </w:rPr>
+              <w:t>“Subject”</w:t>
+            </w:r>
+          </w:p>
+        </w:tc>
+      </w:tr>
+      <w:tr>
+        <w:tblPrEx>
+          <w:tblCellMar>
+            <w:top w:w="0" w:type="dxa"/>
+            <w:bottom w:w="0" w:type="dxa"/>
+          </w:tblCellMar>
+        </w:tblPrEx>
+        <w:trPr>
+          <w:trHeight w:val="200"/>
+        </w:trPr>
+        <w:tc>
+          <w:tcPr>
+            <w:tcW w:w="3003" w:type="dxa"/>
+            <w:tcMar>
+              <w:top w:w="100" w:type="dxa"/>
+              <w:left w:w="100" w:type="dxa"/>
+              <w:bottom w:w="100" w:type="dxa"/>
+              <w:right w:w="100" w:type="dxa"/>
+            </w:tcMar>
+          </w:tcPr>
+          <w:p>
+            <w:pPr>
+              <w:ind w:left="140" w:right="140"/>
+              <w:jc w:val="center"/>
+            </w:pPr>
+            <w:r>
+              <w:rPr>
+                <w:rFonts w:ascii="Cambria" w:eastAsia="Cambria" w:hAnsi="Cambria" w:cs="Cambria"/>
+              </w:rPr>
+              <w:t>Clicks</w:t>
+            </w:r>
+          </w:p>
+        </w:tc>
+        <w:tc>
+          <w:tcPr>
+            <w:tcW w:w="3255" w:type="dxa"/>
+            <w:tcMar>
+              <w:top w:w="100" w:type="dxa"/>
+              <w:left w:w="100" w:type="dxa"/>
+              <w:bottom w:w="100" w:type="dxa"/>
+              <w:right w:w="100" w:type="dxa"/>
+            </w:tcMar>
+          </w:tcPr>
+          <w:p>
+            <w:pPr>
+              <w:ind w:left="140" w:right="140"/>
+            </w:pPr>
+            <w:r>
+              <w:rPr>
+                <w:rFonts w:ascii="Cambria" w:eastAsia="Cambria" w:hAnsi="Cambria" w:cs="Cambria"/>
+              </w:rPr>
+              <w:t>“Create”</w:t>
+            </w:r>
+          </w:p>
+        </w:tc>
+      </w:tr>
+    </w:tbl>
+    <w:p>
+      <w:r>
+        <w:rPr>
+          <w:rFonts w:ascii="Cambria" w:eastAsia="Cambria" w:hAnsi="Cambria" w:cs="Cambria"/>
+        </w:rPr>
+        <w:t xml:space="preserve">          </w:t>
+      </w:r>
+      <w:r>
+        <w:rPr>
+          <w:rFonts w:ascii="Cambria" w:eastAsia="Cambria" w:hAnsi="Cambria" w:cs="Cambria"/>
+        </w:rPr>
+        <w:tab/>
+        <w:t xml:space="preserve"> </w:t>
+      </w:r>
+    </w:p>
+    <w:p>
+      <w:pPr>
+        <w:spacing w:after="0" w:line="240" w:lineRule="auto"/>
+      </w:pPr>
+      <w:r>
+        <w:rPr>
+          <w:rFonts w:eastAsia="Cambria" w:cs="Cambria"/>
+          <w:b/>
+        </w:rPr>
+        <w:t>Then:</w:t>
+      </w:r>
+      <w:r>
+        <w:rPr>
+          <w:rFonts w:eastAsia="Cambria" w:cs="Cambria"/>
+        </w:rPr>
+        <w:t xml:space="preserve"> </w:t>
+      </w:r>
+      <w:r>
+        <w:t>A notification “Please fill up this field” will pop up to the unfilled field.</w:t>
+      </w:r>
+    </w:p>
+    <w:p>
+      <w:pPr>
+        <w:spacing w:after="0" w:line="240" w:lineRule="auto"/>
+      </w:pPr>
+      <w:r>
+        <w:rPr>
+          <w:rFonts w:eastAsia="Cambria" w:cs="Cambria"/>
+        </w:rPr>
+        <w:t xml:space="preserve">          </w:t>
+      </w:r>
+      <w:r>
+        <w:rPr>
+          <w:rFonts w:eastAsia="Cambria" w:cs="Cambria"/>
+        </w:rPr>
+        <w:tab/>
+        <w:t>System will not be able to add a Grade</w:t>
+      </w:r>
+      <w:r>
+        <w:rPr>
+          <w:rFonts w:eastAsia="Cambria" w:cs="Cambria"/>
+          <w:sz w:val="24"/>
+        </w:rPr>
+        <w:t>.</w:t>
+      </w:r>
+    </w:p>
+    <w:p>
+      <w:pPr>
+        <w:spacing w:after="0" w:line="240" w:lineRule="auto"/>
+        <w:rPr>
+          <w:rFonts w:ascii="Times New Roman" w:eastAsia="Times New Roman" w:hAnsi="Times New Roman" w:cs="Times New Roman"/>
+          <w:sz w:val="24"/>
+          <w:szCs w:val="24"/>
+        </w:rPr>
+      </w:pPr>
+    </w:p>
+    <w:p>
+      <w:pPr>
+        <w:spacing w:after="0" w:line="240" w:lineRule="auto"/>
+        <w:rPr>
+          <w:rFonts w:ascii="Times New Roman" w:eastAsia="Times New Roman" w:hAnsi="Times New Roman" w:cs="Times New Roman"/>
+          <w:sz w:val="24"/>
+          <w:szCs w:val="24"/>
+        </w:rPr>
+      </w:pPr>
+      <w:r>
+        <w:rPr>
+          <w:rFonts w:ascii="Cambria" w:eastAsia="Times New Roman" w:hAnsi="Cambria" w:cs="Times New Roman"/>
+          <w:b/>
+          <w:bCs/>
+          <w:color w:val="000000"/>
+          <w:sz w:val="23"/>
+          <w:szCs w:val="23"/>
+          <w:highlight w:val="yellow"/>
+        </w:rPr>
+        <w:lastRenderedPageBreak/>
+        <w:t xml:space="preserve">Name: Add </w:t>
+      </w:r>
+      <w:proofErr w:type="spellStart"/>
+      <w:r>
+        <w:rPr>
+          <w:rFonts w:ascii="Cambria" w:eastAsia="Times New Roman" w:hAnsi="Cambria" w:cs="Times New Roman"/>
+          <w:b/>
+          <w:bCs/>
+          <w:color w:val="000000"/>
+          <w:sz w:val="23"/>
+          <w:szCs w:val="23"/>
+        </w:rPr>
+        <w:t>YearSem</w:t>
+      </w:r>
+      <w:proofErr w:type="spellEnd"/>
+    </w:p>
+    <w:p>
+      <w:pPr>
+        <w:spacing w:after="0" w:line="240" w:lineRule="auto"/>
+        <w:rPr>
+          <w:rFonts w:ascii="Times New Roman" w:eastAsia="Times New Roman" w:hAnsi="Times New Roman" w:cs="Times New Roman"/>
+          <w:sz w:val="24"/>
+          <w:szCs w:val="24"/>
+        </w:rPr>
+      </w:pPr>
+      <w:r>
+        <w:rPr>
+          <w:rFonts w:ascii="Cambria" w:eastAsia="Times New Roman" w:hAnsi="Cambria" w:cs="Times New Roman"/>
+          <w:color w:val="000000"/>
+          <w:sz w:val="23"/>
+          <w:szCs w:val="23"/>
+        </w:rPr>
+        <w:t>Actor: A</w:t>
+      </w:r>
+      <w:r>
+        <w:rPr>
+          <w:rFonts w:ascii="Cambria" w:eastAsia="Times New Roman" w:hAnsi="Cambria" w:cs="Times New Roman"/>
+          <w:color w:val="000000"/>
+          <w:sz w:val="23"/>
+          <w:szCs w:val="23"/>
+        </w:rPr>
+        <w:t>dviser</w:t>
+      </w:r>
+      <w:r>
+        <w:rPr>
+          <w:rFonts w:ascii="Cambria" w:eastAsia="Times New Roman" w:hAnsi="Cambria" w:cs="Times New Roman"/>
+          <w:color w:val="000000"/>
+          <w:sz w:val="23"/>
+          <w:szCs w:val="23"/>
+        </w:rPr>
+        <w:br/>
+        <w:t xml:space="preserve">Pre-Condition: </w:t>
+      </w:r>
+      <w:proofErr w:type="spellStart"/>
+      <w:r>
+        <w:rPr>
+          <w:rFonts w:ascii="Cambria" w:eastAsia="Times New Roman" w:hAnsi="Cambria" w:cs="Times New Roman"/>
+          <w:color w:val="000000"/>
+          <w:sz w:val="23"/>
+          <w:szCs w:val="23"/>
+        </w:rPr>
+        <w:t>YearSem</w:t>
+      </w:r>
+      <w:proofErr w:type="spellEnd"/>
+      <w:r>
+        <w:rPr>
+          <w:rFonts w:ascii="Cambria" w:eastAsia="Times New Roman" w:hAnsi="Cambria" w:cs="Times New Roman"/>
+          <w:color w:val="000000"/>
+          <w:sz w:val="23"/>
+          <w:szCs w:val="23"/>
+        </w:rPr>
+        <w:br/>
+        <w:t xml:space="preserve">Post-Condition: A </w:t>
+      </w:r>
+      <w:proofErr w:type="spellStart"/>
+      <w:r>
+        <w:rPr>
+          <w:rFonts w:ascii="Cambria" w:eastAsia="Times New Roman" w:hAnsi="Cambria" w:cs="Times New Roman"/>
+          <w:color w:val="000000"/>
+          <w:sz w:val="23"/>
+          <w:szCs w:val="23"/>
+        </w:rPr>
+        <w:t>YearSem</w:t>
+      </w:r>
+      <w:proofErr w:type="spellEnd"/>
+      <w:r>
+        <w:rPr>
+          <w:rFonts w:ascii="Cambria" w:eastAsia="Times New Roman" w:hAnsi="Cambria" w:cs="Times New Roman"/>
+          <w:color w:val="000000"/>
+          <w:sz w:val="23"/>
+          <w:szCs w:val="23"/>
+        </w:rPr>
+        <w:t xml:space="preserve"> has added to the </w:t>
+      </w:r>
+      <w:proofErr w:type="gramStart"/>
+      <w:r>
+        <w:rPr>
+          <w:rFonts w:ascii="Cambria" w:eastAsia="Times New Roman" w:hAnsi="Cambria" w:cs="Times New Roman"/>
+          <w:color w:val="000000"/>
+          <w:sz w:val="23"/>
+          <w:szCs w:val="23"/>
+        </w:rPr>
+        <w:t>system</w:t>
+      </w:r>
+      <w:r>
+        <w:rPr>
+          <w:rFonts w:ascii="Cambria" w:eastAsia="Times New Roman" w:hAnsi="Cambria" w:cs="Times New Roman"/>
+          <w:color w:val="000000"/>
+          <w:sz w:val="23"/>
+          <w:szCs w:val="23"/>
+        </w:rPr>
+        <w:t xml:space="preserve"> .</w:t>
+      </w:r>
+      <w:proofErr w:type="gramEnd"/>
+    </w:p>
+    <w:p>
+      <w:pPr>
+        <w:spacing w:after="0" w:line="240" w:lineRule="auto"/>
+        <w:rPr>
+          <w:rFonts w:ascii="Times New Roman" w:eastAsia="Times New Roman" w:hAnsi="Times New Roman" w:cs="Times New Roman"/>
+          <w:sz w:val="24"/>
+          <w:szCs w:val="24"/>
+        </w:rPr>
+      </w:pPr>
+      <w:r>
+        <w:rPr>
+          <w:rFonts w:ascii="Times New Roman" w:eastAsia="Times New Roman" w:hAnsi="Times New Roman" w:cs="Times New Roman"/>
+          <w:sz w:val="24"/>
+          <w:szCs w:val="24"/>
+        </w:rPr>
+        <w:br/>
+      </w:r>
+    </w:p>
+    <w:p>
+      <w:pPr>
+        <w:spacing w:after="0" w:line="240" w:lineRule="auto"/>
+        <w:rPr>
+          <w:rFonts w:ascii="Times New Roman" w:eastAsia="Times New Roman" w:hAnsi="Times New Roman" w:cs="Times New Roman"/>
+          <w:sz w:val="24"/>
+          <w:szCs w:val="24"/>
+        </w:rPr>
+      </w:pPr>
+      <w:r>
+        <w:rPr>
+          <w:rFonts w:ascii="Cambria" w:eastAsia="Times New Roman" w:hAnsi="Cambria" w:cs="Times New Roman"/>
+          <w:color w:val="000000"/>
+          <w:sz w:val="23"/>
+          <w:szCs w:val="23"/>
+        </w:rPr>
+        <w:t>Main Course:</w:t>
+      </w:r>
+    </w:p>
+    <w:p>
+      <w:pPr>
+        <w:spacing w:after="0" w:line="240" w:lineRule="auto"/>
+        <w:rPr>
+          <w:rFonts w:ascii="Times New Roman" w:eastAsia="Times New Roman" w:hAnsi="Times New Roman" w:cs="Times New Roman"/>
+          <w:sz w:val="24"/>
+          <w:szCs w:val="24"/>
+        </w:rPr>
+      </w:pPr>
+      <w:r>
+        <w:rPr>
+          <w:rFonts w:ascii="Cambria" w:eastAsia="Times New Roman" w:hAnsi="Cambria" w:cs="Times New Roman"/>
+          <w:color w:val="000000"/>
+          <w:sz w:val="23"/>
+          <w:szCs w:val="23"/>
+        </w:rPr>
+        <w:tab/>
+      </w:r>
+      <w:r>
+        <w:rPr>
+          <w:rFonts w:ascii="Cambria" w:eastAsia="Times New Roman" w:hAnsi="Cambria" w:cs="Times New Roman"/>
+          <w:color w:val="000000"/>
+          <w:sz w:val="23"/>
+          <w:szCs w:val="23"/>
+        </w:rPr>
+        <w:t xml:space="preserve">1. On </w:t>
+      </w:r>
+      <w:proofErr w:type="spellStart"/>
+      <w:r>
+        <w:rPr>
+          <w:rFonts w:ascii="Cambria" w:eastAsia="Times New Roman" w:hAnsi="Cambria" w:cs="Times New Roman"/>
+          <w:color w:val="000000"/>
+          <w:sz w:val="23"/>
+          <w:szCs w:val="23"/>
+        </w:rPr>
+        <w:t>YearSem</w:t>
+      </w:r>
+      <w:proofErr w:type="spellEnd"/>
+      <w:r>
+        <w:rPr>
+          <w:rFonts w:ascii="Cambria" w:eastAsia="Times New Roman" w:hAnsi="Cambria" w:cs="Times New Roman"/>
+          <w:color w:val="000000"/>
+          <w:sz w:val="23"/>
+          <w:szCs w:val="23"/>
+        </w:rPr>
+        <w:t xml:space="preserve"> List Page the Adviser clicks on “New </w:t>
+      </w:r>
+      <w:proofErr w:type="spellStart"/>
+      <w:r>
+        <w:rPr>
+          <w:rFonts w:ascii="Cambria" w:eastAsia="Times New Roman" w:hAnsi="Cambria" w:cs="Times New Roman"/>
+          <w:color w:val="000000"/>
+          <w:sz w:val="23"/>
+          <w:szCs w:val="23"/>
+        </w:rPr>
+        <w:t>YearSem</w:t>
+      </w:r>
+      <w:proofErr w:type="spellEnd"/>
+      <w:r>
+        <w:rPr>
+          <w:rFonts w:ascii="Cambria" w:eastAsia="Times New Roman" w:hAnsi="Cambria" w:cs="Times New Roman"/>
+          <w:color w:val="000000"/>
+          <w:sz w:val="23"/>
+          <w:szCs w:val="23"/>
+        </w:rPr>
+        <w:t>” link.</w:t>
+      </w:r>
+    </w:p>
+    <w:p>
+      <w:pPr>
+        <w:spacing w:after="0" w:line="240" w:lineRule="auto"/>
+        <w:rPr>
+          <w:rFonts w:ascii="Cambria" w:eastAsia="Times New Roman" w:hAnsi="Cambria" w:cs="Times New Roman"/>
+          <w:color w:val="000000"/>
+          <w:sz w:val="23"/>
+          <w:szCs w:val="23"/>
+        </w:rPr>
+      </w:pPr>
+      <w:r>
+        <w:rPr>
+          <w:rFonts w:ascii="Cambria" w:eastAsia="Times New Roman" w:hAnsi="Cambria" w:cs="Times New Roman"/>
+          <w:color w:val="000000"/>
+          <w:sz w:val="23"/>
+          <w:szCs w:val="23"/>
+        </w:rPr>
+        <w:tab/>
+      </w:r>
+      <w:r>
+        <w:rPr>
+          <w:rFonts w:ascii="Cambria" w:eastAsia="Times New Roman" w:hAnsi="Cambria" w:cs="Times New Roman"/>
+          <w:color w:val="000000"/>
+          <w:sz w:val="23"/>
+          <w:szCs w:val="23"/>
+        </w:rPr>
+        <w:t xml:space="preserve">2. On Create </w:t>
+      </w:r>
+      <w:proofErr w:type="spellStart"/>
+      <w:r>
+        <w:rPr>
+          <w:rFonts w:ascii="Cambria" w:eastAsia="Times New Roman" w:hAnsi="Cambria" w:cs="Times New Roman"/>
+          <w:color w:val="000000"/>
+          <w:sz w:val="23"/>
+          <w:szCs w:val="23"/>
+        </w:rPr>
+        <w:t>YearSem</w:t>
+      </w:r>
+      <w:proofErr w:type="spellEnd"/>
+      <w:r>
+        <w:rPr>
+          <w:rFonts w:ascii="Cambria" w:eastAsia="Times New Roman" w:hAnsi="Cambria" w:cs="Times New Roman"/>
+          <w:color w:val="000000"/>
+          <w:sz w:val="23"/>
+          <w:szCs w:val="23"/>
+        </w:rPr>
+        <w:t xml:space="preserve"> Page</w:t>
+      </w:r>
+      <w:r>
+        <w:rPr>
+          <w:rFonts w:ascii="Cambria" w:eastAsia="Times New Roman" w:hAnsi="Cambria" w:cs="Times New Roman"/>
+          <w:color w:val="000000"/>
+          <w:sz w:val="23"/>
+          <w:szCs w:val="23"/>
+        </w:rPr>
+        <w:t xml:space="preserve"> inputs the Year and selects the Semester it’s either</w:t>
+      </w:r>
+    </w:p>
+    <w:p>
+      <w:pPr>
+        <w:spacing w:after="0" w:line="240" w:lineRule="auto"/>
+        <w:rPr>
+          <w:rFonts w:ascii="Times New Roman" w:eastAsia="Times New Roman" w:hAnsi="Times New Roman" w:cs="Times New Roman"/>
+          <w:sz w:val="24"/>
+          <w:szCs w:val="24"/>
+        </w:rPr>
+      </w:pPr>
+      <w:r>
+        <w:rPr>
+          <w:rFonts w:ascii="Cambria" w:eastAsia="Times New Roman" w:hAnsi="Cambria" w:cs="Times New Roman"/>
+          <w:color w:val="000000"/>
+          <w:sz w:val="23"/>
+          <w:szCs w:val="23"/>
+        </w:rPr>
+        <w:t xml:space="preserve">               (1</w:t>
+      </w:r>
+      <w:r>
+        <w:rPr>
+          <w:rFonts w:ascii="Cambria" w:eastAsia="Times New Roman" w:hAnsi="Cambria" w:cs="Times New Roman"/>
+          <w:color w:val="000000"/>
+          <w:sz w:val="23"/>
+          <w:szCs w:val="23"/>
+          <w:vertAlign w:val="superscript"/>
+        </w:rPr>
+        <w:t>st</w:t>
+      </w:r>
+      <w:r>
+        <w:rPr>
+          <w:rFonts w:ascii="Cambria" w:eastAsia="Times New Roman" w:hAnsi="Cambria" w:cs="Times New Roman"/>
+          <w:color w:val="000000"/>
+          <w:sz w:val="23"/>
+          <w:szCs w:val="23"/>
+        </w:rPr>
+        <w:t xml:space="preserve"> semester, 2</w:t>
+      </w:r>
+      <w:r>
+        <w:rPr>
+          <w:rFonts w:ascii="Cambria" w:eastAsia="Times New Roman" w:hAnsi="Cambria" w:cs="Times New Roman"/>
+          <w:color w:val="000000"/>
+          <w:sz w:val="23"/>
+          <w:szCs w:val="23"/>
+          <w:vertAlign w:val="superscript"/>
+        </w:rPr>
+        <w:t>nd</w:t>
+      </w:r>
+      <w:r>
+        <w:rPr>
+          <w:rFonts w:ascii="Cambria" w:eastAsia="Times New Roman" w:hAnsi="Cambria" w:cs="Times New Roman"/>
+          <w:color w:val="000000"/>
+          <w:sz w:val="23"/>
+          <w:szCs w:val="23"/>
+        </w:rPr>
+        <w:t xml:space="preserve"> semester, or </w:t>
+      </w:r>
+      <w:proofErr w:type="gramStart"/>
+      <w:r>
+        <w:rPr>
+          <w:rFonts w:ascii="Cambria" w:eastAsia="Times New Roman" w:hAnsi="Cambria" w:cs="Times New Roman"/>
+          <w:color w:val="000000"/>
+          <w:sz w:val="23"/>
+          <w:szCs w:val="23"/>
+        </w:rPr>
+        <w:t>Summer</w:t>
+      </w:r>
+      <w:proofErr w:type="gramEnd"/>
+      <w:r>
+        <w:rPr>
+          <w:rFonts w:ascii="Cambria" w:eastAsia="Times New Roman" w:hAnsi="Cambria" w:cs="Times New Roman"/>
+          <w:color w:val="000000"/>
+          <w:sz w:val="23"/>
+          <w:szCs w:val="23"/>
+        </w:rPr>
+        <w:t>).</w:t>
+      </w:r>
+    </w:p>
+    <w:p>
+      <w:pPr>
+        <w:spacing w:after="0" w:line="240" w:lineRule="auto"/>
+        <w:rPr>
+          <w:rFonts w:ascii="Times New Roman" w:eastAsia="Times New Roman" w:hAnsi="Times New Roman" w:cs="Times New Roman"/>
+          <w:sz w:val="24"/>
+          <w:szCs w:val="24"/>
+        </w:rPr>
+      </w:pPr>
+      <w:r>
+        <w:rPr>
+          <w:rFonts w:ascii="Cambria" w:eastAsia="Times New Roman" w:hAnsi="Cambria" w:cs="Times New Roman"/>
+          <w:color w:val="000000"/>
+          <w:sz w:val="23"/>
+          <w:szCs w:val="23"/>
+        </w:rPr>
+        <w:tab/>
+        <w:t xml:space="preserve">3. </w:t>
+      </w:r>
+      <w:r>
+        <w:rPr>
+          <w:rFonts w:ascii="Cambria" w:eastAsia="Times New Roman" w:hAnsi="Cambria" w:cs="Times New Roman"/>
+          <w:color w:val="000000"/>
+          <w:sz w:val="23"/>
+          <w:szCs w:val="23"/>
+        </w:rPr>
+        <w:t>Clicks on Create button.</w:t>
+      </w:r>
+    </w:p>
+    <w:p>
+      <w:pPr>
+        <w:spacing w:after="0" w:line="240" w:lineRule="auto"/>
+        <w:rPr>
+          <w:rFonts w:ascii="Cambria" w:eastAsia="Times New Roman" w:hAnsi="Cambria" w:cs="Times New Roman"/>
+          <w:color w:val="000000"/>
+          <w:sz w:val="23"/>
+          <w:szCs w:val="23"/>
+        </w:rPr>
+      </w:pPr>
+      <w:r>
+        <w:rPr>
+          <w:rFonts w:ascii="Cambria" w:eastAsia="Times New Roman" w:hAnsi="Cambria" w:cs="Times New Roman"/>
+          <w:color w:val="000000"/>
+          <w:sz w:val="23"/>
+          <w:szCs w:val="23"/>
+        </w:rPr>
+        <w:tab/>
+        <w:t>4.</w:t>
+      </w:r>
+      <w:r>
+        <w:rPr>
+          <w:rFonts w:ascii="Cambria" w:eastAsia="Times New Roman" w:hAnsi="Cambria" w:cs="Times New Roman"/>
+          <w:color w:val="000000"/>
+          <w:sz w:val="23"/>
+          <w:szCs w:val="23"/>
+        </w:rPr>
+        <w:t xml:space="preserve"> </w:t>
+      </w:r>
+      <w:r>
+        <w:rPr>
+          <w:rFonts w:ascii="Cambria" w:eastAsia="Times New Roman" w:hAnsi="Cambria" w:cs="Times New Roman"/>
+          <w:color w:val="000000"/>
+          <w:sz w:val="23"/>
+          <w:szCs w:val="23"/>
+        </w:rPr>
+        <w:t xml:space="preserve"> A </w:t>
+      </w:r>
+      <w:proofErr w:type="spellStart"/>
+      <w:r>
+        <w:rPr>
+          <w:rFonts w:ascii="Cambria" w:eastAsia="Times New Roman" w:hAnsi="Cambria" w:cs="Times New Roman"/>
+          <w:color w:val="000000"/>
+          <w:sz w:val="23"/>
+          <w:szCs w:val="23"/>
+        </w:rPr>
+        <w:t>Yearsem</w:t>
+      </w:r>
+      <w:proofErr w:type="spellEnd"/>
+      <w:r>
+        <w:rPr>
+          <w:rFonts w:ascii="Cambria" w:eastAsia="Times New Roman" w:hAnsi="Cambria" w:cs="Times New Roman"/>
+          <w:color w:val="000000"/>
+          <w:sz w:val="23"/>
+          <w:szCs w:val="23"/>
+        </w:rPr>
+        <w:t xml:space="preserve"> has created and s</w:t>
+      </w:r>
+      <w:r>
+        <w:rPr>
+          <w:rFonts w:ascii="Cambria" w:eastAsia="Times New Roman" w:hAnsi="Cambria" w:cs="Times New Roman"/>
+          <w:color w:val="000000"/>
+          <w:sz w:val="23"/>
+          <w:szCs w:val="23"/>
+        </w:rPr>
+        <w:t>ystem stores changes.</w:t>
+      </w:r>
+    </w:p>
+    <w:p>
+      <w:pPr>
+        <w:spacing w:after="0" w:line="240" w:lineRule="auto"/>
+        <w:rPr>
+          <w:rFonts w:ascii="Cambria" w:eastAsia="Times New Roman" w:hAnsi="Cambria" w:cs="Times New Roman"/>
+          <w:color w:val="000000"/>
+          <w:sz w:val="23"/>
+          <w:szCs w:val="23"/>
+        </w:rPr>
+      </w:pPr>
+    </w:p>
+    <w:p>
+      <w:pPr>
+        <w:rPr>
+          <w:sz w:val="24"/>
+          <w:szCs w:val="24"/>
+        </w:rPr>
+      </w:pPr>
+      <w:r>
+        <w:rPr>
+          <w:rFonts w:ascii="Cambria" w:eastAsia="Cambria" w:hAnsi="Cambria" w:cs="Cambria"/>
+          <w:b/>
+          <w:i/>
+          <w:sz w:val="24"/>
+          <w:szCs w:val="24"/>
+          <w:u w:val="single"/>
+        </w:rPr>
+        <w:t>Scenario</w:t>
+      </w:r>
+      <w:r>
+        <w:rPr>
+          <w:rFonts w:ascii="Cambria" w:eastAsia="Cambria" w:hAnsi="Cambria" w:cs="Cambria"/>
+          <w:b/>
+          <w:i/>
+          <w:sz w:val="24"/>
+          <w:szCs w:val="24"/>
+          <w:u w:val="single"/>
+        </w:rPr>
+        <w:t xml:space="preserve"> Test </w:t>
+      </w:r>
+      <w:proofErr w:type="gramStart"/>
+      <w:r>
+        <w:rPr>
+          <w:rFonts w:ascii="Cambria" w:eastAsia="Cambria" w:hAnsi="Cambria" w:cs="Cambria"/>
+          <w:b/>
+          <w:i/>
+          <w:sz w:val="24"/>
+          <w:szCs w:val="24"/>
+          <w:u w:val="single"/>
+        </w:rPr>
+        <w:t>7 :</w:t>
+      </w:r>
+      <w:proofErr w:type="gramEnd"/>
+      <w:r>
+        <w:rPr>
+          <w:rFonts w:ascii="Cambria" w:eastAsia="Cambria" w:hAnsi="Cambria" w:cs="Cambria"/>
+          <w:b/>
+          <w:i/>
+          <w:sz w:val="24"/>
+          <w:szCs w:val="24"/>
+          <w:u w:val="single"/>
+        </w:rPr>
+        <w:t xml:space="preserve"> Add </w:t>
+      </w:r>
+      <w:proofErr w:type="spellStart"/>
+      <w:r>
+        <w:rPr>
+          <w:rFonts w:ascii="Cambria" w:eastAsia="Cambria" w:hAnsi="Cambria" w:cs="Cambria"/>
+          <w:b/>
+          <w:i/>
+          <w:sz w:val="24"/>
+          <w:szCs w:val="24"/>
+          <w:u w:val="single"/>
+        </w:rPr>
+        <w:t>YearSem</w:t>
+      </w:r>
+      <w:proofErr w:type="spellEnd"/>
+    </w:p>
+    <w:p>
+      <w:pPr>
+        <w:spacing w:after="0" w:line="240" w:lineRule="auto"/>
+        <w:rPr>
+          <w:rFonts w:ascii="Cambria" w:eastAsia="Cambria" w:hAnsi="Cambria" w:cs="Cambria"/>
+          <w:sz w:val="24"/>
+          <w:szCs w:val="24"/>
+        </w:rPr>
+      </w:pPr>
+      <w:proofErr w:type="gramStart"/>
+      <w:r>
+        <w:rPr>
+          <w:rFonts w:ascii="Cambria" w:eastAsia="Cambria" w:hAnsi="Cambria" w:cs="Cambria"/>
+          <w:b/>
+          <w:sz w:val="24"/>
+          <w:szCs w:val="24"/>
+        </w:rPr>
+        <w:t>Given:</w:t>
+      </w:r>
+      <w:r>
+        <w:rPr>
+          <w:rFonts w:ascii="Cambria" w:eastAsia="Cambria" w:hAnsi="Cambria" w:cs="Cambria"/>
+          <w:sz w:val="24"/>
+          <w:szCs w:val="24"/>
+        </w:rPr>
+        <w:t xml:space="preserve"> </w:t>
+      </w:r>
+      <w:r>
+        <w:rPr>
+          <w:rFonts w:ascii="Cambria" w:eastAsia="Cambria" w:hAnsi="Cambria" w:cs="Cambria"/>
+          <w:sz w:val="24"/>
+          <w:szCs w:val="24"/>
+        </w:rPr>
+        <w:t>Year and Semester.</w:t>
+      </w:r>
+      <w:proofErr w:type="gramEnd"/>
+    </w:p>
+    <w:p>
+      <w:pPr>
+        <w:spacing w:after="0" w:line="240" w:lineRule="auto"/>
+        <w:rPr>
+          <w:rFonts w:ascii="Cambria" w:eastAsia="Cambria" w:hAnsi="Cambria" w:cs="Cambria"/>
+          <w:sz w:val="24"/>
+          <w:szCs w:val="24"/>
+        </w:rPr>
+      </w:pPr>
+    </w:p>
+    <w:tbl>
+      <w:tblPr>
+        <w:tblStyle w:val="TableGrid"/>
+        <w:tblW w:w="0" w:type="auto"/>
+        <w:tblLook w:val="04A0" w:firstRow="1" w:lastRow="0" w:firstColumn="1" w:lastColumn="0" w:noHBand="0" w:noVBand="1"/>
+      </w:tblPr>
+      <w:tblGrid>
+        <w:gridCol w:w="4768"/>
+      </w:tblGrid>
+      <w:tr>
+        <w:trPr>
+          <w:trHeight w:val="466"/>
+        </w:trPr>
+        <w:tc>
+          <w:tcPr>
+            <w:tcW w:w="4768" w:type="dxa"/>
+          </w:tcPr>
+          <w:p>
+            <w:pPr>
+              <w:jc w:val="center"/>
+              <w:rPr>
+                <w:sz w:val="24"/>
+                <w:szCs w:val="24"/>
+              </w:rPr>
+            </w:pPr>
+            <w:r>
+              <w:rPr>
+                <w:sz w:val="24"/>
+                <w:szCs w:val="24"/>
+              </w:rPr>
+              <w:t>Year</w:t>
+            </w:r>
+          </w:p>
+        </w:tc>
+      </w:tr>
+      <w:tr>
+        <w:trPr>
+          <w:trHeight w:val="492"/>
+        </w:trPr>
+        <w:tc>
+          <w:tcPr>
+            <w:tcW w:w="4768" w:type="dxa"/>
+          </w:tcPr>
+          <w:p>
+            <w:pPr>
+              <w:jc w:val="center"/>
+              <w:rPr>
+                <w:sz w:val="24"/>
+                <w:szCs w:val="24"/>
+              </w:rPr>
+            </w:pPr>
+            <w:proofErr w:type="spellStart"/>
+            <w:r>
+              <w:rPr>
+                <w:sz w:val="24"/>
+                <w:szCs w:val="24"/>
+              </w:rPr>
+              <w:t>Sem</w:t>
+            </w:r>
+            <w:proofErr w:type="spellEnd"/>
+          </w:p>
+        </w:tc>
+      </w:tr>
+    </w:tbl>
+    <w:p>
+      <w:pPr>
+        <w:spacing w:after="0" w:line="240" w:lineRule="auto"/>
+        <w:rPr>
+          <w:sz w:val="24"/>
+          <w:szCs w:val="24"/>
+        </w:rPr>
+      </w:pPr>
+    </w:p>
+    <w:p>
+      <w:pPr>
+        <w:rPr>
+          <w:sz w:val="24"/>
+          <w:szCs w:val="24"/>
+        </w:rPr>
+      </w:pPr>
+      <w:r>
+        <w:rPr>
+          <w:rFonts w:ascii="Cambria" w:eastAsia="Cambria" w:hAnsi="Cambria" w:cs="Cambria"/>
+          <w:sz w:val="24"/>
+          <w:szCs w:val="24"/>
+        </w:rPr>
+        <w:t xml:space="preserve"> </w:t>
+      </w:r>
+      <w:bookmarkStart w:id="0" w:name="_GoBack"/>
+      <w:bookmarkEnd w:id="0"/>
+    </w:p>
+    <w:p>
+      <w:r>
+        <w:rPr>
+          <w:rFonts w:ascii="Cambria" w:eastAsia="Cambria" w:hAnsi="Cambria" w:cs="Cambria"/>
+          <w:b/>
+        </w:rPr>
+        <w:t>When:</w:t>
+      </w:r>
+      <w:r>
+        <w:rPr>
+          <w:rFonts w:ascii="Cambria" w:eastAsia="Cambria" w:hAnsi="Cambria" w:cs="Cambria"/>
+        </w:rPr>
+        <w:t xml:space="preserve"> Adviser adds a </w:t>
+      </w:r>
+      <w:proofErr w:type="spellStart"/>
+      <w:r>
+        <w:rPr>
+          <w:rFonts w:ascii="Cambria" w:eastAsia="Cambria" w:hAnsi="Cambria" w:cs="Cambria"/>
+        </w:rPr>
+        <w:t>YearSem</w:t>
+      </w:r>
+      <w:proofErr w:type="spellEnd"/>
+      <w:r>
+        <w:rPr>
+          <w:rFonts w:ascii="Cambria" w:eastAsia="Cambria" w:hAnsi="Cambria" w:cs="Cambria"/>
+        </w:rPr>
+        <w:t xml:space="preserve"> on the System.</w:t>
+      </w:r>
+    </w:p>
+    <w:tbl>
+      <w:tblPr>
+        <w:tblW w:w="6258" w:type="dxa"/>
+        <w:tblInd w:w="90" w:type="dxa"/>
+        <w:tblBorders>
+          <w:top w:val="single" w:sz="8" w:space="0" w:color="000000"/>
+          <w:left w:val="single" w:sz="8" w:space="0" w:color="000000"/>
+          <w:bottom w:val="single" w:sz="8" w:space="0" w:color="000000"/>
+          <w:right w:val="single" w:sz="8" w:space="0" w:color="000000"/>
+          <w:insideH w:val="single" w:sz="8" w:space="0" w:color="000000"/>
+          <w:insideV w:val="single" w:sz="8" w:space="0" w:color="000000"/>
+        </w:tblBorders>
+        <w:tblLayout w:type="fixed"/>
+        <w:tblCellMar>
+          <w:left w:w="10" w:type="dxa"/>
+          <w:right w:w="10" w:type="dxa"/>
+        </w:tblCellMar>
+        <w:tblLook w:val="04A0" w:firstRow="1" w:lastRow="0" w:firstColumn="1" w:lastColumn="0" w:noHBand="0" w:noVBand="1"/>
+      </w:tblPr>
+      <w:tblGrid>
+        <w:gridCol w:w="3003"/>
+        <w:gridCol w:w="3255"/>
+      </w:tblGrid>
+      <w:tr>
+        <w:tblPrEx>
+          <w:tblCellMar>
+            <w:top w:w="0" w:type="dxa"/>
+            <w:bottom w:w="0" w:type="dxa"/>
+          </w:tblCellMar>
+        </w:tblPrEx>
+        <w:trPr>
+          <w:trHeight w:val="200"/>
+        </w:trPr>
+        <w:tc>
+          <w:tcPr>
+            <w:tcW w:w="3003" w:type="dxa"/>
+            <w:tcMar>
+              <w:top w:w="100" w:type="dxa"/>
+              <w:left w:w="100" w:type="dxa"/>
+              <w:bottom w:w="100" w:type="dxa"/>
+              <w:right w:w="100" w:type="dxa"/>
+            </w:tcMar>
+          </w:tcPr>
+          <w:p>
+            <w:pPr>
+              <w:ind w:left="140" w:right="140"/>
+              <w:jc w:val="center"/>
+            </w:pPr>
+            <w:r>
+              <w:t>Clicks</w:t>
+            </w:r>
+          </w:p>
+        </w:tc>
+        <w:tc>
+          <w:tcPr>
+            <w:tcW w:w="3255" w:type="dxa"/>
+            <w:tcMar>
+              <w:top w:w="100" w:type="dxa"/>
+              <w:left w:w="100" w:type="dxa"/>
+              <w:bottom w:w="100" w:type="dxa"/>
+              <w:right w:w="100" w:type="dxa"/>
+            </w:tcMar>
+          </w:tcPr>
+          <w:p>
+            <w:pPr>
+              <w:ind w:left="140" w:right="140"/>
+              <w:jc w:val="center"/>
+            </w:pPr>
+            <w:r>
+              <w:t>“</w:t>
+            </w:r>
+            <w:proofErr w:type="spellStart"/>
+            <w:r>
+              <w:t>YearSem</w:t>
+            </w:r>
+            <w:proofErr w:type="spellEnd"/>
+            <w:r>
+              <w:t xml:space="preserve"> List Page”</w:t>
+            </w:r>
+          </w:p>
+        </w:tc>
+      </w:tr>
+      <w:tr>
+        <w:tblPrEx>
+          <w:tblCellMar>
+            <w:top w:w="0" w:type="dxa"/>
+            <w:bottom w:w="0" w:type="dxa"/>
+          </w:tblCellMar>
+        </w:tblPrEx>
+        <w:trPr>
+          <w:trHeight w:val="200"/>
+        </w:trPr>
+        <w:tc>
+          <w:tcPr>
+            <w:tcW w:w="3003" w:type="dxa"/>
+            <w:tcMar>
+              <w:top w:w="100" w:type="dxa"/>
+              <w:left w:w="100" w:type="dxa"/>
+              <w:bottom w:w="100" w:type="dxa"/>
+              <w:right w:w="100" w:type="dxa"/>
+            </w:tcMar>
+          </w:tcPr>
+          <w:p>
+            <w:pPr>
+              <w:ind w:left="140" w:right="140"/>
+              <w:jc w:val="center"/>
+            </w:pPr>
+            <w:r>
+              <w:t>Clicks</w:t>
+            </w:r>
+          </w:p>
+        </w:tc>
+        <w:tc>
+          <w:tcPr>
+            <w:tcW w:w="3255" w:type="dxa"/>
+            <w:tcMar>
+              <w:top w:w="100" w:type="dxa"/>
+              <w:left w:w="100" w:type="dxa"/>
+              <w:bottom w:w="100" w:type="dxa"/>
+              <w:right w:w="100" w:type="dxa"/>
+            </w:tcMar>
+          </w:tcPr>
+          <w:p>
+            <w:pPr>
+              <w:ind w:left="140" w:right="140"/>
+              <w:jc w:val="center"/>
+            </w:pPr>
+            <w:r>
+              <w:rPr>
+                <w:rFonts w:ascii="Cambria" w:eastAsia="Times New Roman" w:hAnsi="Cambria" w:cs="Times New Roman"/>
+                <w:color w:val="000000"/>
+                <w:sz w:val="23"/>
+                <w:szCs w:val="23"/>
+              </w:rPr>
+              <w:t xml:space="preserve">“New </w:t>
+            </w:r>
+            <w:proofErr w:type="spellStart"/>
+            <w:r>
+              <w:rPr>
+                <w:rFonts w:ascii="Cambria" w:eastAsia="Times New Roman" w:hAnsi="Cambria" w:cs="Times New Roman"/>
+                <w:color w:val="000000"/>
+                <w:sz w:val="23"/>
+                <w:szCs w:val="23"/>
+              </w:rPr>
+              <w:t>YearSem</w:t>
+            </w:r>
+            <w:proofErr w:type="spellEnd"/>
+            <w:r>
+              <w:rPr>
+                <w:rFonts w:ascii="Cambria" w:eastAsia="Times New Roman" w:hAnsi="Cambria" w:cs="Times New Roman"/>
+                <w:color w:val="000000"/>
+                <w:sz w:val="23"/>
+                <w:szCs w:val="23"/>
+              </w:rPr>
+              <w:t>” link.</w:t>
+            </w:r>
+          </w:p>
+        </w:tc>
+      </w:tr>
+      <w:tr>
+        <w:tblPrEx>
+          <w:tblCellMar>
+            <w:top w:w="0" w:type="dxa"/>
+            <w:bottom w:w="0" w:type="dxa"/>
+          </w:tblCellMar>
+        </w:tblPrEx>
+        <w:trPr>
+          <w:trHeight w:val="206"/>
+        </w:trPr>
+        <w:tc>
+          <w:tcPr>
+            <w:tcW w:w="3003" w:type="dxa"/>
+            <w:tcMar>
+              <w:top w:w="100" w:type="dxa"/>
+              <w:left w:w="100" w:type="dxa"/>
+              <w:bottom w:w="100" w:type="dxa"/>
+              <w:right w:w="100" w:type="dxa"/>
+            </w:tcMar>
+          </w:tcPr>
+          <w:p>
+            <w:pPr>
+              <w:ind w:left="140" w:right="140"/>
+              <w:jc w:val="center"/>
+            </w:pPr>
+            <w:r>
+              <w:t>Inputs</w:t>
+            </w:r>
+          </w:p>
+        </w:tc>
+        <w:tc>
+          <w:tcPr>
+            <w:tcW w:w="3255" w:type="dxa"/>
+            <w:tcMar>
+              <w:top w:w="100" w:type="dxa"/>
+              <w:left w:w="100" w:type="dxa"/>
+              <w:bottom w:w="100" w:type="dxa"/>
+              <w:right w:w="100" w:type="dxa"/>
+            </w:tcMar>
+          </w:tcPr>
+          <w:p>
+            <w:pPr>
+              <w:ind w:left="140" w:right="140"/>
+              <w:jc w:val="center"/>
+            </w:pPr>
+            <w:r>
+              <w:t>Year</w:t>
+            </w:r>
+          </w:p>
+        </w:tc>
+      </w:tr>
+      <w:tr>
+        <w:tblPrEx>
+          <w:tblCellMar>
+            <w:top w:w="0" w:type="dxa"/>
+            <w:bottom w:w="0" w:type="dxa"/>
+          </w:tblCellMar>
+        </w:tblPrEx>
+        <w:trPr>
+          <w:trHeight w:val="200"/>
+        </w:trPr>
+        <w:tc>
+          <w:tcPr>
+            <w:tcW w:w="3003" w:type="dxa"/>
+            <w:tcMar>
+              <w:top w:w="100" w:type="dxa"/>
+              <w:left w:w="100" w:type="dxa"/>
+              <w:bottom w:w="100" w:type="dxa"/>
+              <w:right w:w="100" w:type="dxa"/>
+            </w:tcMar>
+          </w:tcPr>
+          <w:p>
+            <w:pPr>
+              <w:ind w:left="140" w:right="140"/>
+              <w:jc w:val="center"/>
+            </w:pPr>
+            <w:r>
+              <w:t>Selects</w:t>
+            </w:r>
+          </w:p>
+        </w:tc>
+        <w:tc>
+          <w:tcPr>
+            <w:tcW w:w="3255" w:type="dxa"/>
+            <w:tcMar>
+              <w:top w:w="100" w:type="dxa"/>
+              <w:left w:w="100" w:type="dxa"/>
+              <w:bottom w:w="100" w:type="dxa"/>
+              <w:right w:w="100" w:type="dxa"/>
+            </w:tcMar>
+          </w:tcPr>
+          <w:p>
+            <w:pPr>
+              <w:spacing w:after="0" w:line="240" w:lineRule="auto"/>
+              <w:jc w:val="center"/>
+              <w:rPr>
+                <w:rFonts w:ascii="Cambria" w:eastAsia="Times New Roman" w:hAnsi="Cambria" w:cs="Times New Roman"/>
+                <w:color w:val="000000"/>
+                <w:sz w:val="23"/>
+                <w:szCs w:val="23"/>
+              </w:rPr>
+            </w:pPr>
+            <w:proofErr w:type="spellStart"/>
+            <w:proofErr w:type="gramStart"/>
+            <w:r>
+              <w:t>Sem</w:t>
+            </w:r>
+            <w:proofErr w:type="spellEnd"/>
+            <w:r>
+              <w:rPr>
+                <w:rFonts w:ascii="Cambria" w:eastAsia="Times New Roman" w:hAnsi="Cambria" w:cs="Times New Roman"/>
+                <w:color w:val="000000"/>
+                <w:sz w:val="23"/>
+                <w:szCs w:val="23"/>
+              </w:rPr>
+              <w:t>(</w:t>
+            </w:r>
+            <w:proofErr w:type="gramEnd"/>
+            <w:r>
+              <w:rPr>
+                <w:rFonts w:ascii="Cambria" w:eastAsia="Times New Roman" w:hAnsi="Cambria" w:cs="Times New Roman"/>
+                <w:color w:val="000000"/>
+                <w:sz w:val="23"/>
+                <w:szCs w:val="23"/>
+              </w:rPr>
+              <w:t>1</w:t>
+            </w:r>
+            <w:r>
+              <w:rPr>
+                <w:rFonts w:ascii="Cambria" w:eastAsia="Times New Roman" w:hAnsi="Cambria" w:cs="Times New Roman"/>
+                <w:color w:val="000000"/>
+                <w:sz w:val="23"/>
+                <w:szCs w:val="23"/>
+                <w:vertAlign w:val="superscript"/>
+              </w:rPr>
+              <w:t>st</w:t>
+            </w:r>
+            <w:r>
+              <w:rPr>
+                <w:rFonts w:ascii="Cambria" w:eastAsia="Times New Roman" w:hAnsi="Cambria" w:cs="Times New Roman"/>
+                <w:color w:val="000000"/>
+                <w:sz w:val="23"/>
+                <w:szCs w:val="23"/>
+              </w:rPr>
+              <w:t xml:space="preserve"> semester, 2</w:t>
+            </w:r>
+            <w:r>
+              <w:rPr>
+                <w:rFonts w:ascii="Cambria" w:eastAsia="Times New Roman" w:hAnsi="Cambria" w:cs="Times New Roman"/>
+                <w:color w:val="000000"/>
+                <w:sz w:val="23"/>
+                <w:szCs w:val="23"/>
+                <w:vertAlign w:val="superscript"/>
+              </w:rPr>
+              <w:t>nd</w:t>
+            </w:r>
+            <w:r>
+              <w:rPr>
+                <w:rFonts w:ascii="Cambria" w:eastAsia="Times New Roman" w:hAnsi="Cambria" w:cs="Times New Roman"/>
+                <w:color w:val="000000"/>
+                <w:sz w:val="23"/>
+                <w:szCs w:val="23"/>
+              </w:rPr>
+              <w:t xml:space="preserve"> semester, or Summer).</w:t>
+            </w:r>
+          </w:p>
+          <w:p>
+            <w:pPr>
+              <w:ind w:left="140" w:right="140"/>
+              <w:jc w:val="center"/>
+            </w:pPr>
+          </w:p>
+        </w:tc>
+      </w:tr>
+      <w:tr>
+        <w:tblPrEx>
+          <w:tblCellMar>
+            <w:top w:w="0" w:type="dxa"/>
+            <w:bottom w:w="0" w:type="dxa"/>
+          </w:tblCellMar>
+        </w:tblPrEx>
+        <w:trPr>
+          <w:trHeight w:val="1014"/>
+        </w:trPr>
+        <w:tc>
+          <w:tcPr>
+            <w:tcW w:w="3003" w:type="dxa"/>
+            <w:tcMar>
+              <w:top w:w="100" w:type="dxa"/>
+              <w:left w:w="100" w:type="dxa"/>
+              <w:bottom w:w="100" w:type="dxa"/>
+              <w:right w:w="100" w:type="dxa"/>
+            </w:tcMar>
+          </w:tcPr>
+          <w:p>
+            <w:pPr>
+              <w:ind w:left="140" w:right="140"/>
+              <w:jc w:val="center"/>
+            </w:pPr>
+            <w:r>
+              <w:t>Clicks</w:t>
+            </w:r>
+          </w:p>
+        </w:tc>
+        <w:tc>
+          <w:tcPr>
+            <w:tcW w:w="3255" w:type="dxa"/>
+            <w:tcMar>
+              <w:top w:w="100" w:type="dxa"/>
+              <w:left w:w="100" w:type="dxa"/>
+              <w:bottom w:w="100" w:type="dxa"/>
+              <w:right w:w="100" w:type="dxa"/>
+            </w:tcMar>
+          </w:tcPr>
+          <w:p>
+            <w:pPr>
+              <w:ind w:left="140" w:right="140"/>
+              <w:jc w:val="center"/>
+            </w:pPr>
+            <w:r>
+              <w:t xml:space="preserve">Create </w:t>
+            </w:r>
+            <w:proofErr w:type="spellStart"/>
+            <w:r>
+              <w:t>buttton</w:t>
+            </w:r>
+            <w:proofErr w:type="spellEnd"/>
+          </w:p>
+        </w:tc>
+      </w:tr>
+    </w:tbl>
+    <w:p>
+      <w:pPr>
+        <w:spacing w:after="0" w:line="240" w:lineRule="auto"/>
+        <w:rPr>
+          <w:rFonts w:ascii="Cambria" w:eastAsia="Times New Roman" w:hAnsi="Cambria" w:cs="Times New Roman"/>
+          <w:color w:val="000000"/>
+          <w:sz w:val="23"/>
+          <w:szCs w:val="23"/>
+        </w:rPr>
+      </w:pPr>
+    </w:p>
+    <w:p>
+      <w:pPr>
+        <w:rPr>
+          <w:rFonts w:asciiTheme="majorHAnsi" w:hAnsiTheme="majorHAnsi"/>
+        </w:rPr>
+      </w:pPr>
     </w:p>
     <w:sectPr>
       <w:pgSz w:w="12240" w:h="15840"/>
@@ -6172,6 +8773,32 @@
       <w:contextualSpacing/>
     </w:pPr>
   </w:style>
+  <w:style w:type="table" w:styleId="TableGrid">
+    <w:name w:val="Table Grid"/>
+    <w:basedOn w:val="TableNormal"/>
+    <w:uiPriority w:val="59"/>
+    <w:rsid w:val="00B003AC"/>
+    <w:pPr>
+      <w:spacing w:after="0" w:line="240" w:lineRule="auto"/>
+    </w:pPr>
+    <w:tblPr>
+      <w:tblInd w:w="0" w:type="dxa"/>
+      <w:tblBorders>
+        <w:top w:val="single" w:sz="4" w:space="0" w:color="auto"/>
+        <w:left w:val="single" w:sz="4" w:space="0" w:color="auto"/>
+        <w:bottom w:val="single" w:sz="4" w:space="0" w:color="auto"/>
+        <w:right w:val="single" w:sz="4" w:space="0" w:color="auto"/>
+        <w:insideH w:val="single" w:sz="4" w:space="0" w:color="auto"/>
+        <w:insideV w:val="single" w:sz="4" w:space="0" w:color="auto"/>
+      </w:tblBorders>
+      <w:tblCellMar>
+        <w:top w:w="0" w:type="dxa"/>
+        <w:left w:w="108" w:type="dxa"/>
+        <w:bottom w:w="0" w:type="dxa"/>
+        <w:right w:w="108" w:type="dxa"/>
+      </w:tblCellMar>
+    </w:tblPr>
+  </w:style>
 </w:styles>
 </file>
 
@@ -6393,6 +9020,32 @@
       <w:ind w:left="720"/>
       <w:contextualSpacing/>
     </w:pPr>
+  </w:style>
+  <w:style w:type="table" w:styleId="TableGrid">
+    <w:name w:val="Table Grid"/>
+    <w:basedOn w:val="TableNormal"/>
+    <w:uiPriority w:val="59"/>
+    <w:rsid w:val="00B003AC"/>
+    <w:pPr>
+      <w:spacing w:after="0" w:line="240" w:lineRule="auto"/>
+    </w:pPr>
+    <w:tblPr>
+      <w:tblInd w:w="0" w:type="dxa"/>
+      <w:tblBorders>
+        <w:top w:val="single" w:sz="4" w:space="0" w:color="auto"/>
+        <w:left w:val="single" w:sz="4" w:space="0" w:color="auto"/>
+        <w:bottom w:val="single" w:sz="4" w:space="0" w:color="auto"/>
+        <w:right w:val="single" w:sz="4" w:space="0" w:color="auto"/>
+        <w:insideH w:val="single" w:sz="4" w:space="0" w:color="auto"/>
+        <w:insideV w:val="single" w:sz="4" w:space="0" w:color="auto"/>
+      </w:tblBorders>
+      <w:tblCellMar>
+        <w:top w:w="0" w:type="dxa"/>
+        <w:left w:w="108" w:type="dxa"/>
+        <w:bottom w:w="0" w:type="dxa"/>
+        <w:right w:w="108" w:type="dxa"/>
+      </w:tblCellMar>
+    </w:tblPr>
   </w:style>
 </w:styles>
 </file>

</xml_diff>